<commit_message>
Fixed .docs in homework12
</commit_message>
<xml_diff>
--- a/homework12/ДЗ_12.docx
+++ b/homework12/ДЗ_12.docx
@@ -9,6 +9,7 @@
           <w:lang w:val="en-US"/>
         </w:rPr>
       </w:pPr>
+      <w:proofErr w:type="gramStart"/>
       <w:r>
         <w:rPr>
           <w:rStyle w:val="Heading1Char"/>
@@ -32,6 +33,7 @@
         </w:rPr>
         <w:t>2</w:t>
       </w:r>
+      <w:proofErr w:type="gramEnd"/>
     </w:p>
     <w:p>
       <w:pPr>
@@ -41,8 +43,85 @@
           <w:numId w:val="2"/>
         </w:numPr>
       </w:pPr>
-      <w:r>
-        <w:t>Створити директорію Test. В ній створити файл с назвою test.txt . Записати в перший рядок  «Я люблю програмування», в другий рядок</w:t>
+      <w:proofErr w:type="spellStart"/>
+      <w:r>
+        <w:t>Створити</w:t>
+      </w:r>
+      <w:proofErr w:type="spellEnd"/>
+      <w:r>
+        <w:t xml:space="preserve"> </w:t>
+      </w:r>
+      <w:proofErr w:type="spellStart"/>
+      <w:r>
+        <w:t>директорію</w:t>
+      </w:r>
+      <w:proofErr w:type="spellEnd"/>
+      <w:r>
+        <w:t xml:space="preserve"> Test. В </w:t>
+      </w:r>
+      <w:proofErr w:type="spellStart"/>
+      <w:r>
+        <w:t>ній</w:t>
+      </w:r>
+      <w:proofErr w:type="spellEnd"/>
+      <w:r>
+        <w:t xml:space="preserve"> </w:t>
+      </w:r>
+      <w:proofErr w:type="spellStart"/>
+      <w:r>
+        <w:t>створити</w:t>
+      </w:r>
+      <w:proofErr w:type="spellEnd"/>
+      <w:r>
+        <w:t xml:space="preserve"> файл с </w:t>
+      </w:r>
+      <w:proofErr w:type="spellStart"/>
+      <w:r>
+        <w:t>назвою</w:t>
+      </w:r>
+      <w:proofErr w:type="spellEnd"/>
+      <w:r>
+        <w:t xml:space="preserve"> </w:t>
+      </w:r>
+      <w:proofErr w:type="gramStart"/>
+      <w:r>
+        <w:t>test.txt .</w:t>
+      </w:r>
+      <w:proofErr w:type="gramEnd"/>
+      <w:r>
+        <w:t xml:space="preserve"> </w:t>
+      </w:r>
+      <w:proofErr w:type="spellStart"/>
+      <w:r>
+        <w:t>Записати</w:t>
+      </w:r>
+      <w:proofErr w:type="spellEnd"/>
+      <w:r>
+        <w:t xml:space="preserve"> в перший </w:t>
+      </w:r>
+      <w:proofErr w:type="gramStart"/>
+      <w:r>
+        <w:t>рядок  «</w:t>
+      </w:r>
+      <w:proofErr w:type="gramEnd"/>
+      <w:r>
+        <w:t xml:space="preserve">Я люблю </w:t>
+      </w:r>
+      <w:proofErr w:type="spellStart"/>
+      <w:r>
+        <w:t>програмування</w:t>
+      </w:r>
+      <w:proofErr w:type="spellEnd"/>
+      <w:r>
+        <w:t xml:space="preserve">», в </w:t>
+      </w:r>
+      <w:proofErr w:type="spellStart"/>
+      <w:r>
+        <w:t>другий</w:t>
+      </w:r>
+      <w:proofErr w:type="spellEnd"/>
+      <w:r>
+        <w:t xml:space="preserve"> рядок</w:t>
       </w:r>
       <w:r>
         <w:rPr>
@@ -50,8 +129,29 @@
         </w:rPr>
         <w:t xml:space="preserve"> </w:t>
       </w:r>
-      <w:r>
-        <w:t>записати  «Мова програмування Golang».</w:t>
+      <w:proofErr w:type="spellStart"/>
+      <w:r>
+        <w:t>записати</w:t>
+      </w:r>
+      <w:proofErr w:type="spellEnd"/>
+      <w:r>
+        <w:t xml:space="preserve">  «Мова </w:t>
+      </w:r>
+      <w:proofErr w:type="spellStart"/>
+      <w:r>
+        <w:t>програмування</w:t>
+      </w:r>
+      <w:proofErr w:type="spellEnd"/>
+      <w:r>
+        <w:t xml:space="preserve"> </w:t>
+      </w:r>
+      <w:proofErr w:type="spellStart"/>
+      <w:r>
+        <w:t>Golang</w:t>
+      </w:r>
+      <w:proofErr w:type="spellEnd"/>
+      <w:r>
+        <w:t>».</w:t>
       </w:r>
     </w:p>
     <w:p>
@@ -77,14 +177,25 @@
           <w:szCs w:val="28"/>
         </w:rPr>
       </w:pPr>
-      <w:r>
-        <w:rPr>
-          <w:color w:val="CC7832"/>
-          <w:sz w:val="28"/>
-          <w:szCs w:val="28"/>
-        </w:rPr>
-        <w:t xml:space="preserve">package </w:t>
-      </w:r>
+      <w:proofErr w:type="spellStart"/>
+      <w:r>
+        <w:rPr>
+          <w:color w:val="CC7832"/>
+          <w:sz w:val="28"/>
+          <w:szCs w:val="28"/>
+        </w:rPr>
+        <w:t>package</w:t>
+      </w:r>
+      <w:proofErr w:type="spellEnd"/>
+      <w:r>
+        <w:rPr>
+          <w:color w:val="CC7832"/>
+          <w:sz w:val="28"/>
+          <w:szCs w:val="28"/>
+        </w:rPr>
+        <w:t xml:space="preserve"> </w:t>
+      </w:r>
+      <w:proofErr w:type="spellStart"/>
       <w:r>
         <w:rPr>
           <w:color w:val="AFBF7E"/>
@@ -93,6 +204,7 @@
         </w:rPr>
         <w:t>main</w:t>
       </w:r>
+      <w:proofErr w:type="spellEnd"/>
       <w:r>
         <w:rPr>
           <w:color w:val="AFBF7E"/>
@@ -109,13 +221,23 @@
         </w:rPr>
         <w:br/>
       </w:r>
-      <w:r>
-        <w:rPr>
-          <w:color w:val="CC7832"/>
-          <w:sz w:val="28"/>
-          <w:szCs w:val="28"/>
-        </w:rPr>
-        <w:t xml:space="preserve">import </w:t>
+      <w:proofErr w:type="spellStart"/>
+      <w:r>
+        <w:rPr>
+          <w:color w:val="CC7832"/>
+          <w:sz w:val="28"/>
+          <w:szCs w:val="28"/>
+        </w:rPr>
+        <w:t>import</w:t>
+      </w:r>
+      <w:proofErr w:type="spellEnd"/>
+      <w:r>
+        <w:rPr>
+          <w:color w:val="CC7832"/>
+          <w:sz w:val="28"/>
+          <w:szCs w:val="28"/>
+        </w:rPr>
+        <w:t xml:space="preserve"> </w:t>
       </w:r>
       <w:r>
         <w:rPr>
@@ -140,25 +262,79 @@
           <w:sz w:val="28"/>
           <w:szCs w:val="28"/>
         </w:rPr>
-        <w:t>"fmt"</w:t>
-      </w:r>
-      <w:r>
-        <w:rPr>
-          <w:color w:val="6A8759"/>
-          <w:sz w:val="28"/>
-          <w:szCs w:val="28"/>
-        </w:rPr>
-        <w:br/>
-        <w:t xml:space="preserve">   "log"</w:t>
-      </w:r>
-      <w:r>
-        <w:rPr>
-          <w:color w:val="6A8759"/>
-          <w:sz w:val="28"/>
-          <w:szCs w:val="28"/>
-        </w:rPr>
-        <w:br/>
-        <w:t xml:space="preserve">   "os"</w:t>
+        <w:t>"</w:t>
+      </w:r>
+      <w:proofErr w:type="spellStart"/>
+      <w:r>
+        <w:rPr>
+          <w:color w:val="6A8759"/>
+          <w:sz w:val="28"/>
+          <w:szCs w:val="28"/>
+        </w:rPr>
+        <w:t>fmt</w:t>
+      </w:r>
+      <w:proofErr w:type="spellEnd"/>
+      <w:r>
+        <w:rPr>
+          <w:color w:val="6A8759"/>
+          <w:sz w:val="28"/>
+          <w:szCs w:val="28"/>
+        </w:rPr>
+        <w:t>"</w:t>
+      </w:r>
+      <w:r>
+        <w:rPr>
+          <w:color w:val="6A8759"/>
+          <w:sz w:val="28"/>
+          <w:szCs w:val="28"/>
+        </w:rPr>
+        <w:br/>
+        <w:t xml:space="preserve">   "</w:t>
+      </w:r>
+      <w:proofErr w:type="spellStart"/>
+      <w:r>
+        <w:rPr>
+          <w:color w:val="6A8759"/>
+          <w:sz w:val="28"/>
+          <w:szCs w:val="28"/>
+        </w:rPr>
+        <w:t>log</w:t>
+      </w:r>
+      <w:proofErr w:type="spellEnd"/>
+      <w:r>
+        <w:rPr>
+          <w:color w:val="6A8759"/>
+          <w:sz w:val="28"/>
+          <w:szCs w:val="28"/>
+        </w:rPr>
+        <w:t>"</w:t>
+      </w:r>
+      <w:r>
+        <w:rPr>
+          <w:color w:val="6A8759"/>
+          <w:sz w:val="28"/>
+          <w:szCs w:val="28"/>
+        </w:rPr>
+        <w:br/>
+        <w:t xml:space="preserve">   "</w:t>
+      </w:r>
+      <w:proofErr w:type="spellStart"/>
+      <w:r>
+        <w:rPr>
+          <w:color w:val="6A8759"/>
+          <w:sz w:val="28"/>
+          <w:szCs w:val="28"/>
+        </w:rPr>
+        <w:t>os</w:t>
+      </w:r>
+      <w:proofErr w:type="spellEnd"/>
+      <w:r>
+        <w:rPr>
+          <w:color w:val="6A8759"/>
+          <w:sz w:val="28"/>
+          <w:szCs w:val="28"/>
+        </w:rPr>
+        <w:t>"</w:t>
       </w:r>
       <w:r>
         <w:rPr>
@@ -192,14 +368,25 @@
         </w:rPr>
         <w:br/>
       </w:r>
-      <w:r>
-        <w:rPr>
-          <w:color w:val="CC7832"/>
-          <w:sz w:val="28"/>
-          <w:szCs w:val="28"/>
-        </w:rPr>
-        <w:t xml:space="preserve">func </w:t>
-      </w:r>
+      <w:proofErr w:type="spellStart"/>
+      <w:r>
+        <w:rPr>
+          <w:color w:val="CC7832"/>
+          <w:sz w:val="28"/>
+          <w:szCs w:val="28"/>
+        </w:rPr>
+        <w:t>func</w:t>
+      </w:r>
+      <w:proofErr w:type="spellEnd"/>
+      <w:r>
+        <w:rPr>
+          <w:color w:val="CC7832"/>
+          <w:sz w:val="28"/>
+          <w:szCs w:val="28"/>
+        </w:rPr>
+        <w:t xml:space="preserve"> </w:t>
+      </w:r>
+      <w:proofErr w:type="spellStart"/>
       <w:r>
         <w:rPr>
           <w:color w:val="FFC66D"/>
@@ -208,6 +395,7 @@
         </w:rPr>
         <w:t>main</w:t>
       </w:r>
+      <w:proofErr w:type="spellEnd"/>
       <w:r>
         <w:rPr>
           <w:color w:val="A9B7C6"/>
@@ -223,8 +411,27 @@
           <w:szCs w:val="28"/>
         </w:rPr>
         <w:br/>
-        <w:t xml:space="preserve">   err := </w:t>
-      </w:r>
+        <w:t xml:space="preserve">   </w:t>
+      </w:r>
+      <w:proofErr w:type="spellStart"/>
+      <w:r>
+        <w:rPr>
+          <w:color w:val="A9B7C6"/>
+          <w:sz w:val="28"/>
+          <w:szCs w:val="28"/>
+        </w:rPr>
+        <w:t>err</w:t>
+      </w:r>
+      <w:proofErr w:type="spellEnd"/>
+      <w:r>
+        <w:rPr>
+          <w:color w:val="A9B7C6"/>
+          <w:sz w:val="28"/>
+          <w:szCs w:val="28"/>
+        </w:rPr>
+        <w:t xml:space="preserve"> := </w:t>
+      </w:r>
+      <w:proofErr w:type="spellStart"/>
       <w:r>
         <w:rPr>
           <w:color w:val="AFBF7E"/>
@@ -249,6 +456,7 @@
         </w:rPr>
         <w:t>Mkdir</w:t>
       </w:r>
+      <w:proofErr w:type="spellEnd"/>
       <w:r>
         <w:rPr>
           <w:color w:val="A9B7C6"/>
@@ -298,29 +506,59 @@
         <w:br/>
         <w:t xml:space="preserve">   </w:t>
       </w:r>
-      <w:r>
-        <w:rPr>
-          <w:color w:val="CC7832"/>
-          <w:sz w:val="28"/>
-          <w:szCs w:val="28"/>
-        </w:rPr>
-        <w:t xml:space="preserve">if </w:t>
-      </w:r>
-      <w:r>
-        <w:rPr>
-          <w:color w:val="A9B7C6"/>
-          <w:sz w:val="28"/>
-          <w:szCs w:val="28"/>
-        </w:rPr>
-        <w:t xml:space="preserve">err != </w:t>
-      </w:r>
-      <w:r>
-        <w:rPr>
-          <w:color w:val="CC7832"/>
-          <w:sz w:val="28"/>
-          <w:szCs w:val="28"/>
-        </w:rPr>
-        <w:t xml:space="preserve">nil </w:t>
+      <w:proofErr w:type="spellStart"/>
+      <w:r>
+        <w:rPr>
+          <w:color w:val="CC7832"/>
+          <w:sz w:val="28"/>
+          <w:szCs w:val="28"/>
+        </w:rPr>
+        <w:t>if</w:t>
+      </w:r>
+      <w:proofErr w:type="spellEnd"/>
+      <w:r>
+        <w:rPr>
+          <w:color w:val="CC7832"/>
+          <w:sz w:val="28"/>
+          <w:szCs w:val="28"/>
+        </w:rPr>
+        <w:t xml:space="preserve"> </w:t>
+      </w:r>
+      <w:proofErr w:type="spellStart"/>
+      <w:r>
+        <w:rPr>
+          <w:color w:val="A9B7C6"/>
+          <w:sz w:val="28"/>
+          <w:szCs w:val="28"/>
+        </w:rPr>
+        <w:t>err</w:t>
+      </w:r>
+      <w:proofErr w:type="spellEnd"/>
+      <w:r>
+        <w:rPr>
+          <w:color w:val="A9B7C6"/>
+          <w:sz w:val="28"/>
+          <w:szCs w:val="28"/>
+        </w:rPr>
+        <w:t xml:space="preserve"> != </w:t>
+      </w:r>
+      <w:proofErr w:type="spellStart"/>
+      <w:r>
+        <w:rPr>
+          <w:color w:val="CC7832"/>
+          <w:sz w:val="28"/>
+          <w:szCs w:val="28"/>
+        </w:rPr>
+        <w:t>nil</w:t>
+      </w:r>
+      <w:proofErr w:type="spellEnd"/>
+      <w:r>
+        <w:rPr>
+          <w:color w:val="CC7832"/>
+          <w:sz w:val="28"/>
+          <w:szCs w:val="28"/>
+        </w:rPr>
+        <w:t xml:space="preserve"> </w:t>
       </w:r>
       <w:r>
         <w:rPr>
@@ -339,6 +577,7 @@
         <w:br/>
         <w:t xml:space="preserve">      </w:t>
       </w:r>
+      <w:proofErr w:type="spellStart"/>
       <w:r>
         <w:rPr>
           <w:color w:val="AFBF7E"/>
@@ -363,13 +602,32 @@
         </w:rPr>
         <w:t>Fatal</w:t>
       </w:r>
-      <w:r>
-        <w:rPr>
-          <w:color w:val="A9B7C6"/>
-          <w:sz w:val="28"/>
-          <w:szCs w:val="28"/>
-        </w:rPr>
-        <w:t>(err)</w:t>
+      <w:proofErr w:type="spellEnd"/>
+      <w:r>
+        <w:rPr>
+          <w:color w:val="A9B7C6"/>
+          <w:sz w:val="28"/>
+          <w:szCs w:val="28"/>
+        </w:rPr>
+        <w:t>(</w:t>
+      </w:r>
+      <w:proofErr w:type="spellStart"/>
+      <w:r>
+        <w:rPr>
+          <w:color w:val="A9B7C6"/>
+          <w:sz w:val="28"/>
+          <w:szCs w:val="28"/>
+        </w:rPr>
+        <w:t>err</w:t>
+      </w:r>
+      <w:proofErr w:type="spellEnd"/>
+      <w:r>
+        <w:rPr>
+          <w:color w:val="A9B7C6"/>
+          <w:sz w:val="28"/>
+          <w:szCs w:val="28"/>
+        </w:rPr>
+        <w:t>)</w:t>
       </w:r>
       <w:r>
         <w:rPr>
@@ -395,8 +653,18 @@
           <w:szCs w:val="28"/>
         </w:rPr>
         <w:br/>
-        <w:t xml:space="preserve">   file</w:t>
-      </w:r>
+        <w:t xml:space="preserve">   </w:t>
+      </w:r>
+      <w:proofErr w:type="spellStart"/>
+      <w:r>
+        <w:rPr>
+          <w:color w:val="A9B7C6"/>
+          <w:sz w:val="28"/>
+          <w:szCs w:val="28"/>
+        </w:rPr>
+        <w:t>file</w:t>
+      </w:r>
+      <w:proofErr w:type="spellEnd"/>
       <w:r>
         <w:rPr>
           <w:color w:val="CC7832"/>
@@ -405,14 +673,25 @@
         </w:rPr>
         <w:t xml:space="preserve">, </w:t>
       </w:r>
-      <w:r>
-        <w:rPr>
-          <w:color w:val="A9B7C6"/>
-          <w:sz w:val="28"/>
-          <w:szCs w:val="28"/>
-        </w:rPr>
-        <w:t xml:space="preserve">err := </w:t>
-      </w:r>
+      <w:proofErr w:type="spellStart"/>
+      <w:r>
+        <w:rPr>
+          <w:color w:val="A9B7C6"/>
+          <w:sz w:val="28"/>
+          <w:szCs w:val="28"/>
+        </w:rPr>
+        <w:t>err</w:t>
+      </w:r>
+      <w:proofErr w:type="spellEnd"/>
+      <w:r>
+        <w:rPr>
+          <w:color w:val="A9B7C6"/>
+          <w:sz w:val="28"/>
+          <w:szCs w:val="28"/>
+        </w:rPr>
+        <w:t xml:space="preserve"> := </w:t>
+      </w:r>
+      <w:proofErr w:type="spellStart"/>
       <w:r>
         <w:rPr>
           <w:color w:val="AFBF7E"/>
@@ -437,6 +716,7 @@
         </w:rPr>
         <w:t>Create</w:t>
       </w:r>
+      <w:proofErr w:type="spellEnd"/>
       <w:r>
         <w:rPr>
           <w:color w:val="A9B7C6"/>
@@ -470,29 +750,59 @@
         <w:br/>
         <w:t xml:space="preserve">   </w:t>
       </w:r>
-      <w:r>
-        <w:rPr>
-          <w:color w:val="CC7832"/>
-          <w:sz w:val="28"/>
-          <w:szCs w:val="28"/>
-        </w:rPr>
-        <w:t xml:space="preserve">if </w:t>
-      </w:r>
-      <w:r>
-        <w:rPr>
-          <w:color w:val="A9B7C6"/>
-          <w:sz w:val="28"/>
-          <w:szCs w:val="28"/>
-        </w:rPr>
-        <w:t xml:space="preserve">err != </w:t>
-      </w:r>
-      <w:r>
-        <w:rPr>
-          <w:color w:val="CC7832"/>
-          <w:sz w:val="28"/>
-          <w:szCs w:val="28"/>
-        </w:rPr>
-        <w:t xml:space="preserve">nil </w:t>
+      <w:proofErr w:type="spellStart"/>
+      <w:r>
+        <w:rPr>
+          <w:color w:val="CC7832"/>
+          <w:sz w:val="28"/>
+          <w:szCs w:val="28"/>
+        </w:rPr>
+        <w:t>if</w:t>
+      </w:r>
+      <w:proofErr w:type="spellEnd"/>
+      <w:r>
+        <w:rPr>
+          <w:color w:val="CC7832"/>
+          <w:sz w:val="28"/>
+          <w:szCs w:val="28"/>
+        </w:rPr>
+        <w:t xml:space="preserve"> </w:t>
+      </w:r>
+      <w:proofErr w:type="spellStart"/>
+      <w:r>
+        <w:rPr>
+          <w:color w:val="A9B7C6"/>
+          <w:sz w:val="28"/>
+          <w:szCs w:val="28"/>
+        </w:rPr>
+        <w:t>err</w:t>
+      </w:r>
+      <w:proofErr w:type="spellEnd"/>
+      <w:r>
+        <w:rPr>
+          <w:color w:val="A9B7C6"/>
+          <w:sz w:val="28"/>
+          <w:szCs w:val="28"/>
+        </w:rPr>
+        <w:t xml:space="preserve"> != </w:t>
+      </w:r>
+      <w:proofErr w:type="spellStart"/>
+      <w:r>
+        <w:rPr>
+          <w:color w:val="CC7832"/>
+          <w:sz w:val="28"/>
+          <w:szCs w:val="28"/>
+        </w:rPr>
+        <w:t>nil</w:t>
+      </w:r>
+      <w:proofErr w:type="spellEnd"/>
+      <w:r>
+        <w:rPr>
+          <w:color w:val="CC7832"/>
+          <w:sz w:val="28"/>
+          <w:szCs w:val="28"/>
+        </w:rPr>
+        <w:t xml:space="preserve"> </w:t>
       </w:r>
       <w:r>
         <w:rPr>
@@ -511,6 +821,7 @@
         <w:br/>
         <w:t xml:space="preserve">      </w:t>
       </w:r>
+      <w:proofErr w:type="spellStart"/>
       <w:r>
         <w:rPr>
           <w:color w:val="AFBF7E"/>
@@ -535,13 +846,32 @@
         </w:rPr>
         <w:t>Fatal</w:t>
       </w:r>
-      <w:r>
-        <w:rPr>
-          <w:color w:val="A9B7C6"/>
-          <w:sz w:val="28"/>
-          <w:szCs w:val="28"/>
-        </w:rPr>
-        <w:t>(err)</w:t>
+      <w:proofErr w:type="spellEnd"/>
+      <w:r>
+        <w:rPr>
+          <w:color w:val="A9B7C6"/>
+          <w:sz w:val="28"/>
+          <w:szCs w:val="28"/>
+        </w:rPr>
+        <w:t>(</w:t>
+      </w:r>
+      <w:proofErr w:type="spellStart"/>
+      <w:r>
+        <w:rPr>
+          <w:color w:val="A9B7C6"/>
+          <w:sz w:val="28"/>
+          <w:szCs w:val="28"/>
+        </w:rPr>
+        <w:t>err</w:t>
+      </w:r>
+      <w:proofErr w:type="spellEnd"/>
+      <w:r>
+        <w:rPr>
+          <w:color w:val="A9B7C6"/>
+          <w:sz w:val="28"/>
+          <w:szCs w:val="28"/>
+        </w:rPr>
+        <w:t>)</w:t>
       </w:r>
       <w:r>
         <w:rPr>
@@ -561,14 +891,25 @@
         <w:br/>
         <w:t xml:space="preserve">   </w:t>
       </w:r>
-      <w:r>
-        <w:rPr>
-          <w:color w:val="CC7832"/>
-          <w:sz w:val="28"/>
-          <w:szCs w:val="28"/>
-        </w:rPr>
-        <w:t xml:space="preserve">defer </w:t>
-      </w:r>
+      <w:proofErr w:type="spellStart"/>
+      <w:r>
+        <w:rPr>
+          <w:color w:val="CC7832"/>
+          <w:sz w:val="28"/>
+          <w:szCs w:val="28"/>
+        </w:rPr>
+        <w:t>defer</w:t>
+      </w:r>
+      <w:proofErr w:type="spellEnd"/>
+      <w:r>
+        <w:rPr>
+          <w:color w:val="CC7832"/>
+          <w:sz w:val="28"/>
+          <w:szCs w:val="28"/>
+        </w:rPr>
+        <w:t xml:space="preserve"> </w:t>
+      </w:r>
+      <w:proofErr w:type="spellStart"/>
       <w:r>
         <w:rPr>
           <w:color w:val="A9B7C6"/>
@@ -585,6 +926,7 @@
         </w:rPr>
         <w:t>Close</w:t>
       </w:r>
+      <w:proofErr w:type="spellEnd"/>
       <w:r>
         <w:rPr>
           <w:color w:val="A9B7C6"/>
@@ -618,13 +960,32 @@
         </w:rPr>
         <w:t xml:space="preserve">, </w:t>
       </w:r>
-      <w:r>
-        <w:rPr>
-          <w:color w:val="A9B7C6"/>
-          <w:sz w:val="28"/>
-          <w:szCs w:val="28"/>
-        </w:rPr>
-        <w:t>err = file.</w:t>
+      <w:proofErr w:type="spellStart"/>
+      <w:r>
+        <w:rPr>
+          <w:color w:val="A9B7C6"/>
+          <w:sz w:val="28"/>
+          <w:szCs w:val="28"/>
+        </w:rPr>
+        <w:t>err</w:t>
+      </w:r>
+      <w:proofErr w:type="spellEnd"/>
+      <w:r>
+        <w:rPr>
+          <w:color w:val="A9B7C6"/>
+          <w:sz w:val="28"/>
+          <w:szCs w:val="28"/>
+        </w:rPr>
+        <w:t xml:space="preserve"> = </w:t>
+      </w:r>
+      <w:proofErr w:type="spellStart"/>
+      <w:r>
+        <w:rPr>
+          <w:color w:val="A9B7C6"/>
+          <w:sz w:val="28"/>
+          <w:szCs w:val="28"/>
+        </w:rPr>
+        <w:t>file.</w:t>
       </w:r>
       <w:r>
         <w:rPr>
@@ -634,6 +995,7 @@
         </w:rPr>
         <w:t>WriteString</w:t>
       </w:r>
+      <w:proofErr w:type="spellEnd"/>
       <w:r>
         <w:rPr>
           <w:color w:val="A9B7C6"/>
@@ -648,8 +1010,18 @@
           <w:sz w:val="28"/>
           <w:szCs w:val="28"/>
         </w:rPr>
-        <w:t>"Я люблю програмування</w:t>
-      </w:r>
+        <w:t xml:space="preserve">"Я люблю </w:t>
+      </w:r>
+      <w:proofErr w:type="spellStart"/>
+      <w:r>
+        <w:rPr>
+          <w:color w:val="6A8759"/>
+          <w:sz w:val="28"/>
+          <w:szCs w:val="28"/>
+        </w:rPr>
+        <w:t>програмування</w:t>
+      </w:r>
+      <w:proofErr w:type="spellEnd"/>
       <w:r>
         <w:rPr>
           <w:color w:val="CC7832"/>
@@ -683,29 +1055,59 @@
         <w:br/>
         <w:t xml:space="preserve">   </w:t>
       </w:r>
-      <w:r>
-        <w:rPr>
-          <w:color w:val="CC7832"/>
-          <w:sz w:val="28"/>
-          <w:szCs w:val="28"/>
-        </w:rPr>
-        <w:t xml:space="preserve">if </w:t>
-      </w:r>
-      <w:r>
-        <w:rPr>
-          <w:color w:val="A9B7C6"/>
-          <w:sz w:val="28"/>
-          <w:szCs w:val="28"/>
-        </w:rPr>
-        <w:t xml:space="preserve">err != </w:t>
-      </w:r>
-      <w:r>
-        <w:rPr>
-          <w:color w:val="CC7832"/>
-          <w:sz w:val="28"/>
-          <w:szCs w:val="28"/>
-        </w:rPr>
-        <w:t xml:space="preserve">nil </w:t>
+      <w:proofErr w:type="spellStart"/>
+      <w:r>
+        <w:rPr>
+          <w:color w:val="CC7832"/>
+          <w:sz w:val="28"/>
+          <w:szCs w:val="28"/>
+        </w:rPr>
+        <w:t>if</w:t>
+      </w:r>
+      <w:proofErr w:type="spellEnd"/>
+      <w:r>
+        <w:rPr>
+          <w:color w:val="CC7832"/>
+          <w:sz w:val="28"/>
+          <w:szCs w:val="28"/>
+        </w:rPr>
+        <w:t xml:space="preserve"> </w:t>
+      </w:r>
+      <w:proofErr w:type="spellStart"/>
+      <w:r>
+        <w:rPr>
+          <w:color w:val="A9B7C6"/>
+          <w:sz w:val="28"/>
+          <w:szCs w:val="28"/>
+        </w:rPr>
+        <w:t>err</w:t>
+      </w:r>
+      <w:proofErr w:type="spellEnd"/>
+      <w:r>
+        <w:rPr>
+          <w:color w:val="A9B7C6"/>
+          <w:sz w:val="28"/>
+          <w:szCs w:val="28"/>
+        </w:rPr>
+        <w:t xml:space="preserve"> != </w:t>
+      </w:r>
+      <w:proofErr w:type="spellStart"/>
+      <w:r>
+        <w:rPr>
+          <w:color w:val="CC7832"/>
+          <w:sz w:val="28"/>
+          <w:szCs w:val="28"/>
+        </w:rPr>
+        <w:t>nil</w:t>
+      </w:r>
+      <w:proofErr w:type="spellEnd"/>
+      <w:r>
+        <w:rPr>
+          <w:color w:val="CC7832"/>
+          <w:sz w:val="28"/>
+          <w:szCs w:val="28"/>
+        </w:rPr>
+        <w:t xml:space="preserve"> </w:t>
       </w:r>
       <w:r>
         <w:rPr>
@@ -724,6 +1126,7 @@
         <w:br/>
         <w:t xml:space="preserve">      </w:t>
       </w:r>
+      <w:proofErr w:type="spellStart"/>
       <w:r>
         <w:rPr>
           <w:color w:val="AFBF7E"/>
@@ -748,13 +1151,32 @@
         </w:rPr>
         <w:t>Fatal</w:t>
       </w:r>
-      <w:r>
-        <w:rPr>
-          <w:color w:val="A9B7C6"/>
-          <w:sz w:val="28"/>
-          <w:szCs w:val="28"/>
-        </w:rPr>
-        <w:t>(err)</w:t>
+      <w:proofErr w:type="spellEnd"/>
+      <w:r>
+        <w:rPr>
+          <w:color w:val="A9B7C6"/>
+          <w:sz w:val="28"/>
+          <w:szCs w:val="28"/>
+        </w:rPr>
+        <w:t>(</w:t>
+      </w:r>
+      <w:proofErr w:type="spellStart"/>
+      <w:r>
+        <w:rPr>
+          <w:color w:val="A9B7C6"/>
+          <w:sz w:val="28"/>
+          <w:szCs w:val="28"/>
+        </w:rPr>
+        <w:t>err</w:t>
+      </w:r>
+      <w:proofErr w:type="spellEnd"/>
+      <w:r>
+        <w:rPr>
+          <w:color w:val="A9B7C6"/>
+          <w:sz w:val="28"/>
+          <w:szCs w:val="28"/>
+        </w:rPr>
+        <w:t>)</w:t>
       </w:r>
       <w:r>
         <w:rPr>
@@ -782,13 +1204,32 @@
         </w:rPr>
         <w:t xml:space="preserve">, </w:t>
       </w:r>
-      <w:r>
-        <w:rPr>
-          <w:color w:val="A9B7C6"/>
-          <w:sz w:val="28"/>
-          <w:szCs w:val="28"/>
-        </w:rPr>
-        <w:t>err = file.</w:t>
+      <w:proofErr w:type="spellStart"/>
+      <w:r>
+        <w:rPr>
+          <w:color w:val="A9B7C6"/>
+          <w:sz w:val="28"/>
+          <w:szCs w:val="28"/>
+        </w:rPr>
+        <w:t>err</w:t>
+      </w:r>
+      <w:proofErr w:type="spellEnd"/>
+      <w:r>
+        <w:rPr>
+          <w:color w:val="A9B7C6"/>
+          <w:sz w:val="28"/>
+          <w:szCs w:val="28"/>
+        </w:rPr>
+        <w:t xml:space="preserve"> = </w:t>
+      </w:r>
+      <w:proofErr w:type="spellStart"/>
+      <w:r>
+        <w:rPr>
+          <w:color w:val="A9B7C6"/>
+          <w:sz w:val="28"/>
+          <w:szCs w:val="28"/>
+        </w:rPr>
+        <w:t>file.</w:t>
       </w:r>
       <w:r>
         <w:rPr>
@@ -798,6 +1239,7 @@
         </w:rPr>
         <w:t>WriteString</w:t>
       </w:r>
+      <w:proofErr w:type="spellEnd"/>
       <w:r>
         <w:rPr>
           <w:color w:val="A9B7C6"/>
@@ -812,8 +1254,36 @@
           <w:sz w:val="28"/>
           <w:szCs w:val="28"/>
         </w:rPr>
-        <w:t>"Мова програмування Golang</w:t>
-      </w:r>
+        <w:t xml:space="preserve">"Мова </w:t>
+      </w:r>
+      <w:proofErr w:type="spellStart"/>
+      <w:r>
+        <w:rPr>
+          <w:color w:val="6A8759"/>
+          <w:sz w:val="28"/>
+          <w:szCs w:val="28"/>
+        </w:rPr>
+        <w:t>програмування</w:t>
+      </w:r>
+      <w:proofErr w:type="spellEnd"/>
+      <w:r>
+        <w:rPr>
+          <w:color w:val="6A8759"/>
+          <w:sz w:val="28"/>
+          <w:szCs w:val="28"/>
+        </w:rPr>
+        <w:t xml:space="preserve"> </w:t>
+      </w:r>
+      <w:proofErr w:type="spellStart"/>
+      <w:r>
+        <w:rPr>
+          <w:color w:val="6A8759"/>
+          <w:sz w:val="28"/>
+          <w:szCs w:val="28"/>
+        </w:rPr>
+        <w:t>Golang</w:t>
+      </w:r>
+      <w:proofErr w:type="spellEnd"/>
       <w:r>
         <w:rPr>
           <w:color w:val="CC7832"/>
@@ -847,29 +1317,59 @@
         <w:br/>
         <w:t xml:space="preserve">   </w:t>
       </w:r>
-      <w:r>
-        <w:rPr>
-          <w:color w:val="CC7832"/>
-          <w:sz w:val="28"/>
-          <w:szCs w:val="28"/>
-        </w:rPr>
-        <w:t xml:space="preserve">if </w:t>
-      </w:r>
-      <w:r>
-        <w:rPr>
-          <w:color w:val="A9B7C6"/>
-          <w:sz w:val="28"/>
-          <w:szCs w:val="28"/>
-        </w:rPr>
-        <w:t xml:space="preserve">err != </w:t>
-      </w:r>
-      <w:r>
-        <w:rPr>
-          <w:color w:val="CC7832"/>
-          <w:sz w:val="28"/>
-          <w:szCs w:val="28"/>
-        </w:rPr>
-        <w:t xml:space="preserve">nil </w:t>
+      <w:proofErr w:type="spellStart"/>
+      <w:r>
+        <w:rPr>
+          <w:color w:val="CC7832"/>
+          <w:sz w:val="28"/>
+          <w:szCs w:val="28"/>
+        </w:rPr>
+        <w:t>if</w:t>
+      </w:r>
+      <w:proofErr w:type="spellEnd"/>
+      <w:r>
+        <w:rPr>
+          <w:color w:val="CC7832"/>
+          <w:sz w:val="28"/>
+          <w:szCs w:val="28"/>
+        </w:rPr>
+        <w:t xml:space="preserve"> </w:t>
+      </w:r>
+      <w:proofErr w:type="spellStart"/>
+      <w:r>
+        <w:rPr>
+          <w:color w:val="A9B7C6"/>
+          <w:sz w:val="28"/>
+          <w:szCs w:val="28"/>
+        </w:rPr>
+        <w:t>err</w:t>
+      </w:r>
+      <w:proofErr w:type="spellEnd"/>
+      <w:r>
+        <w:rPr>
+          <w:color w:val="A9B7C6"/>
+          <w:sz w:val="28"/>
+          <w:szCs w:val="28"/>
+        </w:rPr>
+        <w:t xml:space="preserve"> != </w:t>
+      </w:r>
+      <w:proofErr w:type="spellStart"/>
+      <w:r>
+        <w:rPr>
+          <w:color w:val="CC7832"/>
+          <w:sz w:val="28"/>
+          <w:szCs w:val="28"/>
+        </w:rPr>
+        <w:t>nil</w:t>
+      </w:r>
+      <w:proofErr w:type="spellEnd"/>
+      <w:r>
+        <w:rPr>
+          <w:color w:val="CC7832"/>
+          <w:sz w:val="28"/>
+          <w:szCs w:val="28"/>
+        </w:rPr>
+        <w:t xml:space="preserve"> </w:t>
       </w:r>
       <w:r>
         <w:rPr>
@@ -888,6 +1388,7 @@
         <w:br/>
         <w:t xml:space="preserve">      </w:t>
       </w:r>
+      <w:proofErr w:type="spellStart"/>
       <w:r>
         <w:rPr>
           <w:color w:val="AFBF7E"/>
@@ -912,13 +1413,32 @@
         </w:rPr>
         <w:t>Fatal</w:t>
       </w:r>
-      <w:r>
-        <w:rPr>
-          <w:color w:val="A9B7C6"/>
-          <w:sz w:val="28"/>
-          <w:szCs w:val="28"/>
-        </w:rPr>
-        <w:t>(err)</w:t>
+      <w:proofErr w:type="spellEnd"/>
+      <w:r>
+        <w:rPr>
+          <w:color w:val="A9B7C6"/>
+          <w:sz w:val="28"/>
+          <w:szCs w:val="28"/>
+        </w:rPr>
+        <w:t>(</w:t>
+      </w:r>
+      <w:proofErr w:type="spellStart"/>
+      <w:r>
+        <w:rPr>
+          <w:color w:val="A9B7C6"/>
+          <w:sz w:val="28"/>
+          <w:szCs w:val="28"/>
+        </w:rPr>
+        <w:t>err</w:t>
+      </w:r>
+      <w:proofErr w:type="spellEnd"/>
+      <w:r>
+        <w:rPr>
+          <w:color w:val="A9B7C6"/>
+          <w:sz w:val="28"/>
+          <w:szCs w:val="28"/>
+        </w:rPr>
+        <w:t>)</w:t>
       </w:r>
       <w:r>
         <w:rPr>
@@ -938,6 +1458,7 @@
         <w:br/>
         <w:t xml:space="preserve">   </w:t>
       </w:r>
+      <w:proofErr w:type="spellStart"/>
       <w:r>
         <w:rPr>
           <w:color w:val="AFBF7E"/>
@@ -962,6 +1483,7 @@
         </w:rPr>
         <w:t>Println</w:t>
       </w:r>
+      <w:proofErr w:type="spellEnd"/>
       <w:r>
         <w:rPr>
           <w:color w:val="A9B7C6"/>
@@ -976,7 +1498,61 @@
           <w:sz w:val="28"/>
           <w:szCs w:val="28"/>
         </w:rPr>
-        <w:t>"Операція виконана успішно"</w:t>
+        <w:t>"</w:t>
+      </w:r>
+      <w:proofErr w:type="spellStart"/>
+      <w:r>
+        <w:rPr>
+          <w:color w:val="6A8759"/>
+          <w:sz w:val="28"/>
+          <w:szCs w:val="28"/>
+        </w:rPr>
+        <w:t>Операція</w:t>
+      </w:r>
+      <w:proofErr w:type="spellEnd"/>
+      <w:r>
+        <w:rPr>
+          <w:color w:val="6A8759"/>
+          <w:sz w:val="28"/>
+          <w:szCs w:val="28"/>
+        </w:rPr>
+        <w:t xml:space="preserve"> </w:t>
+      </w:r>
+      <w:proofErr w:type="spellStart"/>
+      <w:r>
+        <w:rPr>
+          <w:color w:val="6A8759"/>
+          <w:sz w:val="28"/>
+          <w:szCs w:val="28"/>
+        </w:rPr>
+        <w:t>виконана</w:t>
+      </w:r>
+      <w:proofErr w:type="spellEnd"/>
+      <w:r>
+        <w:rPr>
+          <w:color w:val="6A8759"/>
+          <w:sz w:val="28"/>
+          <w:szCs w:val="28"/>
+        </w:rPr>
+        <w:t xml:space="preserve"> </w:t>
+      </w:r>
+      <w:proofErr w:type="spellStart"/>
+      <w:r>
+        <w:rPr>
+          <w:color w:val="6A8759"/>
+          <w:sz w:val="28"/>
+          <w:szCs w:val="28"/>
+        </w:rPr>
+        <w:t>успішно</w:t>
+      </w:r>
+      <w:proofErr w:type="spellEnd"/>
+      <w:r>
+        <w:rPr>
+          <w:color w:val="6A8759"/>
+          <w:sz w:val="28"/>
+          <w:szCs w:val="28"/>
+        </w:rPr>
+        <w:t>"</w:t>
       </w:r>
       <w:r>
         <w:rPr>
@@ -1075,6 +1651,7 @@
       </w:pPr>
     </w:p>
     <w:p/>
+    <w:p/>
     <w:p>
       <w:pPr>
         <w:pStyle w:val="Heading2"/>
@@ -1083,17 +1660,56 @@
           <w:numId w:val="2"/>
         </w:numPr>
       </w:pPr>
-      <w:r>
-        <w:t>Вивести на екран метадані файлу ,</w:t>
-      </w:r>
+      <w:proofErr w:type="spellStart"/>
+      <w:r>
+        <w:t>Вивести</w:t>
+      </w:r>
+      <w:proofErr w:type="spellEnd"/>
+      <w:r>
+        <w:t xml:space="preserve"> на </w:t>
+      </w:r>
+      <w:proofErr w:type="spellStart"/>
+      <w:r>
+        <w:t>екран</w:t>
+      </w:r>
+      <w:proofErr w:type="spellEnd"/>
+      <w:r>
+        <w:t xml:space="preserve"> </w:t>
+      </w:r>
+      <w:proofErr w:type="spellStart"/>
+      <w:r>
+        <w:t>метадані</w:t>
+      </w:r>
+      <w:proofErr w:type="spellEnd"/>
+      <w:r>
+        <w:t xml:space="preserve"> </w:t>
+      </w:r>
+      <w:proofErr w:type="gramStart"/>
+      <w:r>
+        <w:t>файлу ,</w:t>
+      </w:r>
+      <w:proofErr w:type="gramEnd"/>
       <w:r>
         <w:rPr>
           <w:lang w:val="en-US"/>
         </w:rPr>
         <w:t xml:space="preserve"> </w:t>
       </w:r>
-      <w:r>
-        <w:t>створеному в пункті 1.</w:t>
+      <w:proofErr w:type="spellStart"/>
+      <w:r>
+        <w:t>створеному</w:t>
+      </w:r>
+      <w:proofErr w:type="spellEnd"/>
+      <w:r>
+        <w:t xml:space="preserve"> в </w:t>
+      </w:r>
+      <w:proofErr w:type="spellStart"/>
+      <w:r>
+        <w:t>пункті</w:t>
+      </w:r>
+      <w:proofErr w:type="spellEnd"/>
+      <w:r>
+        <w:t xml:space="preserve"> 1.</w:t>
       </w:r>
     </w:p>
     <w:p>
@@ -1119,14 +1735,25 @@
           <w:szCs w:val="28"/>
         </w:rPr>
       </w:pPr>
-      <w:r>
-        <w:rPr>
-          <w:color w:val="CC7832"/>
-          <w:sz w:val="28"/>
-          <w:szCs w:val="28"/>
-        </w:rPr>
-        <w:t xml:space="preserve">package </w:t>
-      </w:r>
+      <w:proofErr w:type="spellStart"/>
+      <w:r>
+        <w:rPr>
+          <w:color w:val="CC7832"/>
+          <w:sz w:val="28"/>
+          <w:szCs w:val="28"/>
+        </w:rPr>
+        <w:t>package</w:t>
+      </w:r>
+      <w:proofErr w:type="spellEnd"/>
+      <w:r>
+        <w:rPr>
+          <w:color w:val="CC7832"/>
+          <w:sz w:val="28"/>
+          <w:szCs w:val="28"/>
+        </w:rPr>
+        <w:t xml:space="preserve"> </w:t>
+      </w:r>
+      <w:proofErr w:type="spellStart"/>
       <w:r>
         <w:rPr>
           <w:color w:val="AFBF7E"/>
@@ -1135,6 +1762,7 @@
         </w:rPr>
         <w:t>main</w:t>
       </w:r>
+      <w:proofErr w:type="spellEnd"/>
       <w:r>
         <w:rPr>
           <w:color w:val="AFBF7E"/>
@@ -1151,13 +1779,23 @@
         </w:rPr>
         <w:br/>
       </w:r>
-      <w:r>
-        <w:rPr>
-          <w:color w:val="CC7832"/>
-          <w:sz w:val="28"/>
-          <w:szCs w:val="28"/>
-        </w:rPr>
-        <w:t xml:space="preserve">import </w:t>
+      <w:proofErr w:type="spellStart"/>
+      <w:r>
+        <w:rPr>
+          <w:color w:val="CC7832"/>
+          <w:sz w:val="28"/>
+          <w:szCs w:val="28"/>
+        </w:rPr>
+        <w:t>import</w:t>
+      </w:r>
+      <w:proofErr w:type="spellEnd"/>
+      <w:r>
+        <w:rPr>
+          <w:color w:val="CC7832"/>
+          <w:sz w:val="28"/>
+          <w:szCs w:val="28"/>
+        </w:rPr>
+        <w:t xml:space="preserve"> </w:t>
       </w:r>
       <w:r>
         <w:rPr>
@@ -1182,25 +1820,79 @@
           <w:sz w:val="28"/>
           <w:szCs w:val="28"/>
         </w:rPr>
-        <w:t>"fmt"</w:t>
-      </w:r>
-      <w:r>
-        <w:rPr>
-          <w:color w:val="6A8759"/>
-          <w:sz w:val="28"/>
-          <w:szCs w:val="28"/>
-        </w:rPr>
-        <w:br/>
-        <w:t xml:space="preserve">   "log"</w:t>
-      </w:r>
-      <w:r>
-        <w:rPr>
-          <w:color w:val="6A8759"/>
-          <w:sz w:val="28"/>
-          <w:szCs w:val="28"/>
-        </w:rPr>
-        <w:br/>
-        <w:t xml:space="preserve">   "os"</w:t>
+        <w:t>"</w:t>
+      </w:r>
+      <w:proofErr w:type="spellStart"/>
+      <w:r>
+        <w:rPr>
+          <w:color w:val="6A8759"/>
+          <w:sz w:val="28"/>
+          <w:szCs w:val="28"/>
+        </w:rPr>
+        <w:t>fmt</w:t>
+      </w:r>
+      <w:proofErr w:type="spellEnd"/>
+      <w:r>
+        <w:rPr>
+          <w:color w:val="6A8759"/>
+          <w:sz w:val="28"/>
+          <w:szCs w:val="28"/>
+        </w:rPr>
+        <w:t>"</w:t>
+      </w:r>
+      <w:r>
+        <w:rPr>
+          <w:color w:val="6A8759"/>
+          <w:sz w:val="28"/>
+          <w:szCs w:val="28"/>
+        </w:rPr>
+        <w:br/>
+        <w:t xml:space="preserve">   "</w:t>
+      </w:r>
+      <w:proofErr w:type="spellStart"/>
+      <w:r>
+        <w:rPr>
+          <w:color w:val="6A8759"/>
+          <w:sz w:val="28"/>
+          <w:szCs w:val="28"/>
+        </w:rPr>
+        <w:t>log</w:t>
+      </w:r>
+      <w:proofErr w:type="spellEnd"/>
+      <w:r>
+        <w:rPr>
+          <w:color w:val="6A8759"/>
+          <w:sz w:val="28"/>
+          <w:szCs w:val="28"/>
+        </w:rPr>
+        <w:t>"</w:t>
+      </w:r>
+      <w:r>
+        <w:rPr>
+          <w:color w:val="6A8759"/>
+          <w:sz w:val="28"/>
+          <w:szCs w:val="28"/>
+        </w:rPr>
+        <w:br/>
+        <w:t xml:space="preserve">   "</w:t>
+      </w:r>
+      <w:proofErr w:type="spellStart"/>
+      <w:r>
+        <w:rPr>
+          <w:color w:val="6A8759"/>
+          <w:sz w:val="28"/>
+          <w:szCs w:val="28"/>
+        </w:rPr>
+        <w:t>os</w:t>
+      </w:r>
+      <w:proofErr w:type="spellEnd"/>
+      <w:r>
+        <w:rPr>
+          <w:color w:val="6A8759"/>
+          <w:sz w:val="28"/>
+          <w:szCs w:val="28"/>
+        </w:rPr>
+        <w:t>"</w:t>
       </w:r>
       <w:r>
         <w:rPr>
@@ -1234,14 +1926,25 @@
         </w:rPr>
         <w:br/>
       </w:r>
-      <w:r>
-        <w:rPr>
-          <w:color w:val="CC7832"/>
-          <w:sz w:val="28"/>
-          <w:szCs w:val="28"/>
-        </w:rPr>
-        <w:t xml:space="preserve">func </w:t>
-      </w:r>
+      <w:proofErr w:type="spellStart"/>
+      <w:r>
+        <w:rPr>
+          <w:color w:val="CC7832"/>
+          <w:sz w:val="28"/>
+          <w:szCs w:val="28"/>
+        </w:rPr>
+        <w:t>func</w:t>
+      </w:r>
+      <w:proofErr w:type="spellEnd"/>
+      <w:r>
+        <w:rPr>
+          <w:color w:val="CC7832"/>
+          <w:sz w:val="28"/>
+          <w:szCs w:val="28"/>
+        </w:rPr>
+        <w:t xml:space="preserve"> </w:t>
+      </w:r>
+      <w:proofErr w:type="spellStart"/>
       <w:r>
         <w:rPr>
           <w:color w:val="FFC66D"/>
@@ -1250,6 +1953,7 @@
         </w:rPr>
         <w:t>main</w:t>
       </w:r>
+      <w:proofErr w:type="spellEnd"/>
       <w:r>
         <w:rPr>
           <w:color w:val="A9B7C6"/>
@@ -1265,8 +1969,18 @@
           <w:szCs w:val="28"/>
         </w:rPr>
         <w:br/>
-        <w:t xml:space="preserve">   fileStat</w:t>
-      </w:r>
+        <w:t xml:space="preserve">   </w:t>
+      </w:r>
+      <w:proofErr w:type="spellStart"/>
+      <w:r>
+        <w:rPr>
+          <w:color w:val="A9B7C6"/>
+          <w:sz w:val="28"/>
+          <w:szCs w:val="28"/>
+        </w:rPr>
+        <w:t>fileStat</w:t>
+      </w:r>
+      <w:proofErr w:type="spellEnd"/>
       <w:r>
         <w:rPr>
           <w:color w:val="CC7832"/>
@@ -1275,14 +1989,25 @@
         </w:rPr>
         <w:t xml:space="preserve">, </w:t>
       </w:r>
-      <w:r>
-        <w:rPr>
-          <w:color w:val="A9B7C6"/>
-          <w:sz w:val="28"/>
-          <w:szCs w:val="28"/>
-        </w:rPr>
-        <w:t xml:space="preserve">err := </w:t>
-      </w:r>
+      <w:proofErr w:type="spellStart"/>
+      <w:r>
+        <w:rPr>
+          <w:color w:val="A9B7C6"/>
+          <w:sz w:val="28"/>
+          <w:szCs w:val="28"/>
+        </w:rPr>
+        <w:t>err</w:t>
+      </w:r>
+      <w:proofErr w:type="spellEnd"/>
+      <w:r>
+        <w:rPr>
+          <w:color w:val="A9B7C6"/>
+          <w:sz w:val="28"/>
+          <w:szCs w:val="28"/>
+        </w:rPr>
+        <w:t xml:space="preserve"> := </w:t>
+      </w:r>
+      <w:proofErr w:type="spellStart"/>
       <w:r>
         <w:rPr>
           <w:color w:val="AFBF7E"/>
@@ -1307,6 +2032,7 @@
         </w:rPr>
         <w:t>Stat</w:t>
       </w:r>
+      <w:proofErr w:type="spellEnd"/>
       <w:r>
         <w:rPr>
           <w:color w:val="A9B7C6"/>
@@ -1340,29 +2066,59 @@
         <w:br/>
         <w:t xml:space="preserve">   </w:t>
       </w:r>
-      <w:r>
-        <w:rPr>
-          <w:color w:val="CC7832"/>
-          <w:sz w:val="28"/>
-          <w:szCs w:val="28"/>
-        </w:rPr>
-        <w:t xml:space="preserve">if </w:t>
-      </w:r>
-      <w:r>
-        <w:rPr>
-          <w:color w:val="A9B7C6"/>
-          <w:sz w:val="28"/>
-          <w:szCs w:val="28"/>
-        </w:rPr>
-        <w:t xml:space="preserve">err != </w:t>
-      </w:r>
-      <w:r>
-        <w:rPr>
-          <w:color w:val="CC7832"/>
-          <w:sz w:val="28"/>
-          <w:szCs w:val="28"/>
-        </w:rPr>
-        <w:t xml:space="preserve">nil </w:t>
+      <w:proofErr w:type="spellStart"/>
+      <w:r>
+        <w:rPr>
+          <w:color w:val="CC7832"/>
+          <w:sz w:val="28"/>
+          <w:szCs w:val="28"/>
+        </w:rPr>
+        <w:t>if</w:t>
+      </w:r>
+      <w:proofErr w:type="spellEnd"/>
+      <w:r>
+        <w:rPr>
+          <w:color w:val="CC7832"/>
+          <w:sz w:val="28"/>
+          <w:szCs w:val="28"/>
+        </w:rPr>
+        <w:t xml:space="preserve"> </w:t>
+      </w:r>
+      <w:proofErr w:type="spellStart"/>
+      <w:r>
+        <w:rPr>
+          <w:color w:val="A9B7C6"/>
+          <w:sz w:val="28"/>
+          <w:szCs w:val="28"/>
+        </w:rPr>
+        <w:t>err</w:t>
+      </w:r>
+      <w:proofErr w:type="spellEnd"/>
+      <w:r>
+        <w:rPr>
+          <w:color w:val="A9B7C6"/>
+          <w:sz w:val="28"/>
+          <w:szCs w:val="28"/>
+        </w:rPr>
+        <w:t xml:space="preserve"> != </w:t>
+      </w:r>
+      <w:proofErr w:type="spellStart"/>
+      <w:r>
+        <w:rPr>
+          <w:color w:val="CC7832"/>
+          <w:sz w:val="28"/>
+          <w:szCs w:val="28"/>
+        </w:rPr>
+        <w:t>nil</w:t>
+      </w:r>
+      <w:proofErr w:type="spellEnd"/>
+      <w:r>
+        <w:rPr>
+          <w:color w:val="CC7832"/>
+          <w:sz w:val="28"/>
+          <w:szCs w:val="28"/>
+        </w:rPr>
+        <w:t xml:space="preserve"> </w:t>
       </w:r>
       <w:r>
         <w:rPr>
@@ -1381,6 +2137,7 @@
         <w:br/>
         <w:t xml:space="preserve">      </w:t>
       </w:r>
+      <w:proofErr w:type="spellStart"/>
       <w:r>
         <w:rPr>
           <w:color w:val="AFBF7E"/>
@@ -1405,13 +2162,32 @@
         </w:rPr>
         <w:t>Fatal</w:t>
       </w:r>
-      <w:r>
-        <w:rPr>
-          <w:color w:val="A9B7C6"/>
-          <w:sz w:val="28"/>
-          <w:szCs w:val="28"/>
-        </w:rPr>
-        <w:t>(err)</w:t>
+      <w:proofErr w:type="spellEnd"/>
+      <w:r>
+        <w:rPr>
+          <w:color w:val="A9B7C6"/>
+          <w:sz w:val="28"/>
+          <w:szCs w:val="28"/>
+        </w:rPr>
+        <w:t>(</w:t>
+      </w:r>
+      <w:proofErr w:type="spellStart"/>
+      <w:r>
+        <w:rPr>
+          <w:color w:val="A9B7C6"/>
+          <w:sz w:val="28"/>
+          <w:szCs w:val="28"/>
+        </w:rPr>
+        <w:t>err</w:t>
+      </w:r>
+      <w:proofErr w:type="spellEnd"/>
+      <w:r>
+        <w:rPr>
+          <w:color w:val="A9B7C6"/>
+          <w:sz w:val="28"/>
+          <w:szCs w:val="28"/>
+        </w:rPr>
+        <w:t>)</w:t>
       </w:r>
       <w:r>
         <w:rPr>
@@ -1431,6 +2207,7 @@
         <w:br/>
         <w:t xml:space="preserve">   </w:t>
       </w:r>
+      <w:proofErr w:type="spellStart"/>
       <w:r>
         <w:rPr>
           <w:color w:val="AFBF7E"/>
@@ -1455,6 +2232,7 @@
         </w:rPr>
         <w:t>Println</w:t>
       </w:r>
+      <w:proofErr w:type="spellEnd"/>
       <w:r>
         <w:rPr>
           <w:color w:val="A9B7C6"/>
@@ -1479,6 +2257,7 @@
         </w:rPr>
         <w:t xml:space="preserve">, </w:t>
       </w:r>
+      <w:proofErr w:type="spellStart"/>
       <w:r>
         <w:rPr>
           <w:color w:val="A9B7C6"/>
@@ -1495,6 +2274,7 @@
         </w:rPr>
         <w:t>Name</w:t>
       </w:r>
+      <w:proofErr w:type="spellEnd"/>
       <w:r>
         <w:rPr>
           <w:color w:val="A9B7C6"/>
@@ -1512,6 +2292,7 @@
         <w:br/>
         <w:t xml:space="preserve">   </w:t>
       </w:r>
+      <w:proofErr w:type="spellStart"/>
       <w:r>
         <w:rPr>
           <w:color w:val="AFBF7E"/>
@@ -1536,6 +2317,7 @@
         </w:rPr>
         <w:t>Println</w:t>
       </w:r>
+      <w:proofErr w:type="spellEnd"/>
       <w:r>
         <w:rPr>
           <w:color w:val="A9B7C6"/>
@@ -1550,7 +2332,25 @@
           <w:sz w:val="28"/>
           <w:szCs w:val="28"/>
         </w:rPr>
-        <w:t>"Size:"</w:t>
+        <w:t>"</w:t>
+      </w:r>
+      <w:proofErr w:type="spellStart"/>
+      <w:r>
+        <w:rPr>
+          <w:color w:val="6A8759"/>
+          <w:sz w:val="28"/>
+          <w:szCs w:val="28"/>
+        </w:rPr>
+        <w:t>Size</w:t>
+      </w:r>
+      <w:proofErr w:type="spellEnd"/>
+      <w:r>
+        <w:rPr>
+          <w:color w:val="6A8759"/>
+          <w:sz w:val="28"/>
+          <w:szCs w:val="28"/>
+        </w:rPr>
+        <w:t>:"</w:t>
       </w:r>
       <w:r>
         <w:rPr>
@@ -1560,6 +2360,7 @@
         </w:rPr>
         <w:t xml:space="preserve">, </w:t>
       </w:r>
+      <w:proofErr w:type="spellStart"/>
       <w:r>
         <w:rPr>
           <w:color w:val="A9B7C6"/>
@@ -1576,6 +2377,7 @@
         </w:rPr>
         <w:t>Size</w:t>
       </w:r>
+      <w:proofErr w:type="spellEnd"/>
       <w:r>
         <w:rPr>
           <w:color w:val="A9B7C6"/>
@@ -1593,6 +2395,7 @@
         <w:br/>
         <w:t xml:space="preserve">   </w:t>
       </w:r>
+      <w:proofErr w:type="spellStart"/>
       <w:r>
         <w:rPr>
           <w:color w:val="AFBF7E"/>
@@ -1617,6 +2420,7 @@
         </w:rPr>
         <w:t>Println</w:t>
       </w:r>
+      <w:proofErr w:type="spellEnd"/>
       <w:r>
         <w:rPr>
           <w:color w:val="A9B7C6"/>
@@ -1631,7 +2435,25 @@
           <w:sz w:val="28"/>
           <w:szCs w:val="28"/>
         </w:rPr>
-        <w:t>"Permissions:"</w:t>
+        <w:t>"</w:t>
+      </w:r>
+      <w:proofErr w:type="spellStart"/>
+      <w:r>
+        <w:rPr>
+          <w:color w:val="6A8759"/>
+          <w:sz w:val="28"/>
+          <w:szCs w:val="28"/>
+        </w:rPr>
+        <w:t>Permissions</w:t>
+      </w:r>
+      <w:proofErr w:type="spellEnd"/>
+      <w:r>
+        <w:rPr>
+          <w:color w:val="6A8759"/>
+          <w:sz w:val="28"/>
+          <w:szCs w:val="28"/>
+        </w:rPr>
+        <w:t>:"</w:t>
       </w:r>
       <w:r>
         <w:rPr>
@@ -1641,6 +2463,7 @@
         </w:rPr>
         <w:t xml:space="preserve">, </w:t>
       </w:r>
+      <w:proofErr w:type="spellStart"/>
       <w:r>
         <w:rPr>
           <w:color w:val="A9B7C6"/>
@@ -1657,6 +2480,7 @@
         </w:rPr>
         <w:t>Mode</w:t>
       </w:r>
+      <w:proofErr w:type="spellEnd"/>
       <w:r>
         <w:rPr>
           <w:color w:val="A9B7C6"/>
@@ -1674,6 +2498,7 @@
         <w:br/>
         <w:t xml:space="preserve">   </w:t>
       </w:r>
+      <w:proofErr w:type="spellStart"/>
       <w:r>
         <w:rPr>
           <w:color w:val="AFBF7E"/>
@@ -1698,6 +2523,7 @@
         </w:rPr>
         <w:t>Println</w:t>
       </w:r>
+      <w:proofErr w:type="spellEnd"/>
       <w:r>
         <w:rPr>
           <w:color w:val="A9B7C6"/>
@@ -1712,7 +2538,43 @@
           <w:sz w:val="28"/>
           <w:szCs w:val="28"/>
         </w:rPr>
-        <w:t>"Last Modified:"</w:t>
+        <w:t>"</w:t>
+      </w:r>
+      <w:proofErr w:type="spellStart"/>
+      <w:r>
+        <w:rPr>
+          <w:color w:val="6A8759"/>
+          <w:sz w:val="28"/>
+          <w:szCs w:val="28"/>
+        </w:rPr>
+        <w:t>Last</w:t>
+      </w:r>
+      <w:proofErr w:type="spellEnd"/>
+      <w:r>
+        <w:rPr>
+          <w:color w:val="6A8759"/>
+          <w:sz w:val="28"/>
+          <w:szCs w:val="28"/>
+        </w:rPr>
+        <w:t xml:space="preserve"> </w:t>
+      </w:r>
+      <w:proofErr w:type="spellStart"/>
+      <w:r>
+        <w:rPr>
+          <w:color w:val="6A8759"/>
+          <w:sz w:val="28"/>
+          <w:szCs w:val="28"/>
+        </w:rPr>
+        <w:t>Modified</w:t>
+      </w:r>
+      <w:proofErr w:type="spellEnd"/>
+      <w:r>
+        <w:rPr>
+          <w:color w:val="6A8759"/>
+          <w:sz w:val="28"/>
+          <w:szCs w:val="28"/>
+        </w:rPr>
+        <w:t>:"</w:t>
       </w:r>
       <w:r>
         <w:rPr>
@@ -1722,6 +2584,7 @@
         </w:rPr>
         <w:t xml:space="preserve">, </w:t>
       </w:r>
+      <w:proofErr w:type="spellStart"/>
       <w:r>
         <w:rPr>
           <w:color w:val="A9B7C6"/>
@@ -1738,6 +2601,7 @@
         </w:rPr>
         <w:t>ModTime</w:t>
       </w:r>
+      <w:proofErr w:type="spellEnd"/>
       <w:r>
         <w:rPr>
           <w:color w:val="A9B7C6"/>
@@ -1755,6 +2619,7 @@
         <w:br/>
         <w:t xml:space="preserve">   </w:t>
       </w:r>
+      <w:proofErr w:type="spellStart"/>
       <w:r>
         <w:rPr>
           <w:color w:val="AFBF7E"/>
@@ -1779,6 +2644,7 @@
         </w:rPr>
         <w:t>Println</w:t>
       </w:r>
+      <w:proofErr w:type="spellEnd"/>
       <w:r>
         <w:rPr>
           <w:color w:val="A9B7C6"/>
@@ -1793,7 +2659,25 @@
           <w:sz w:val="28"/>
           <w:szCs w:val="28"/>
         </w:rPr>
-        <w:t>"Is Directory: "</w:t>
+        <w:t>"</w:t>
+      </w:r>
+      <w:proofErr w:type="spellStart"/>
+      <w:r>
+        <w:rPr>
+          <w:color w:val="6A8759"/>
+          <w:sz w:val="28"/>
+          <w:szCs w:val="28"/>
+        </w:rPr>
+        <w:t>Is</w:t>
+      </w:r>
+      <w:proofErr w:type="spellEnd"/>
+      <w:r>
+        <w:rPr>
+          <w:color w:val="6A8759"/>
+          <w:sz w:val="28"/>
+          <w:szCs w:val="28"/>
+        </w:rPr>
+        <w:t xml:space="preserve"> Directory: "</w:t>
       </w:r>
       <w:r>
         <w:rPr>
@@ -1803,6 +2687,7 @@
         </w:rPr>
         <w:t xml:space="preserve">, </w:t>
       </w:r>
+      <w:proofErr w:type="spellStart"/>
       <w:r>
         <w:rPr>
           <w:color w:val="A9B7C6"/>
@@ -1819,6 +2704,7 @@
         </w:rPr>
         <w:t>IsDir</w:t>
       </w:r>
+      <w:proofErr w:type="spellEnd"/>
       <w:r>
         <w:rPr>
           <w:color w:val="A9B7C6"/>
@@ -1839,6 +2725,7 @@
     </w:p>
     <w:p>
       <w:pPr>
+        <w:ind w:firstLine="708"/>
         <w:rPr>
           <w:lang w:val="uk-UA"/>
         </w:rPr>
@@ -1849,13 +2736,13 @@
           <w:lang w:val="uk-UA"/>
         </w:rPr>
         <w:drawing>
-          <wp:anchor distT="0" distB="0" distL="114300" distR="114300" simplePos="0" relativeHeight="251661312" behindDoc="0" locked="0" layoutInCell="1" allowOverlap="1" wp14:anchorId="26D61434" wp14:editId="65175D46">
+          <wp:anchor distT="0" distB="0" distL="114300" distR="114300" simplePos="0" relativeHeight="251661312" behindDoc="0" locked="0" layoutInCell="1" allowOverlap="1" wp14:anchorId="26D61434" wp14:editId="0FACAD87">
             <wp:simplePos x="0" y="0"/>
             <wp:positionH relativeFrom="margin">
-              <wp:align>left</wp:align>
+              <wp:posOffset>21265</wp:posOffset>
             </wp:positionH>
             <wp:positionV relativeFrom="paragraph">
-              <wp:posOffset>627685</wp:posOffset>
+              <wp:posOffset>297771</wp:posOffset>
             </wp:positionV>
             <wp:extent cx="4584065" cy="1755140"/>
             <wp:effectExtent l="0" t="0" r="6985" b="0"/>
@@ -1906,13 +2793,6 @@
           </wp:anchor>
         </w:drawing>
       </w:r>
-    </w:p>
-    <w:p>
-      <w:pPr>
-        <w:rPr>
-          <w:lang w:val="uk-UA"/>
-        </w:rPr>
-      </w:pPr>
       <w:r>
         <w:rPr>
           <w:lang w:val="uk-UA"/>
@@ -1944,10 +2824,36 @@
           <w:numId w:val="2"/>
         </w:numPr>
       </w:pPr>
+      <w:proofErr w:type="spellStart"/>
       <w:r>
         <w:lastRenderedPageBreak/>
-        <w:t>Створити директорію Test2. В неї скопіювати</w:t>
-      </w:r>
+        <w:t>Створити</w:t>
+      </w:r>
+      <w:proofErr w:type="spellEnd"/>
+      <w:r>
+        <w:t xml:space="preserve"> </w:t>
+      </w:r>
+      <w:proofErr w:type="spellStart"/>
+      <w:r>
+        <w:t>директорію</w:t>
+      </w:r>
+      <w:proofErr w:type="spellEnd"/>
+      <w:r>
+        <w:t xml:space="preserve"> Test2. В </w:t>
+      </w:r>
+      <w:proofErr w:type="spellStart"/>
+      <w:r>
+        <w:t>неї</w:t>
+      </w:r>
+      <w:proofErr w:type="spellEnd"/>
+      <w:r>
+        <w:t xml:space="preserve"> </w:t>
+      </w:r>
+      <w:proofErr w:type="spellStart"/>
+      <w:r>
+        <w:t>скопіювати</w:t>
+      </w:r>
+      <w:proofErr w:type="spellEnd"/>
       <w:r>
         <w:rPr>
           <w:lang w:val="en-US"/>
@@ -1955,7 +2861,23 @@
         <w:t xml:space="preserve"> </w:t>
       </w:r>
       <w:r>
-        <w:t>файл test.txt, отриманий в пункті 1.</w:t>
+        <w:t xml:space="preserve">файл test.txt, </w:t>
+      </w:r>
+      <w:proofErr w:type="spellStart"/>
+      <w:r>
+        <w:t>отриманий</w:t>
+      </w:r>
+      <w:proofErr w:type="spellEnd"/>
+      <w:r>
+        <w:t xml:space="preserve"> в </w:t>
+      </w:r>
+      <w:proofErr w:type="spellStart"/>
+      <w:r>
+        <w:t>пункті</w:t>
+      </w:r>
+      <w:proofErr w:type="spellEnd"/>
+      <w:r>
+        <w:t xml:space="preserve"> 1.</w:t>
       </w:r>
       <w:r>
         <w:rPr>
@@ -1963,8 +2885,13 @@
         </w:rPr>
         <w:t xml:space="preserve"> </w:t>
       </w:r>
-      <w:r>
-        <w:t>Перейменувати файл test.txt у test2.txt.</w:t>
+      <w:proofErr w:type="spellStart"/>
+      <w:r>
+        <w:t>Перейменувати</w:t>
+      </w:r>
+      <w:proofErr w:type="spellEnd"/>
+      <w:r>
+        <w:t xml:space="preserve"> файл test.txt у test2.txt.</w:t>
       </w:r>
       <w:r>
         <w:rPr>
@@ -1972,8 +2899,125 @@
         </w:rPr>
         <w:t xml:space="preserve"> </w:t>
       </w:r>
-      <w:r>
-        <w:t>Створити порожні файлі test3.txt, test4.txt. Вивести на екран інформацію с назвами файлів, які знаходяться у директорії після виконання попередніх пунктів.</w:t>
+      <w:proofErr w:type="spellStart"/>
+      <w:r>
+        <w:t>Створити</w:t>
+      </w:r>
+      <w:proofErr w:type="spellEnd"/>
+      <w:r>
+        <w:t xml:space="preserve"> </w:t>
+      </w:r>
+      <w:proofErr w:type="spellStart"/>
+      <w:r>
+        <w:t>порожні</w:t>
+      </w:r>
+      <w:proofErr w:type="spellEnd"/>
+      <w:r>
+        <w:t xml:space="preserve"> </w:t>
+      </w:r>
+      <w:proofErr w:type="spellStart"/>
+      <w:r>
+        <w:t>файлі</w:t>
+      </w:r>
+      <w:proofErr w:type="spellEnd"/>
+      <w:r>
+        <w:t xml:space="preserve"> test3.txt, test4.txt. </w:t>
+      </w:r>
+      <w:proofErr w:type="spellStart"/>
+      <w:r>
+        <w:t>Вивести</w:t>
+      </w:r>
+      <w:proofErr w:type="spellEnd"/>
+      <w:r>
+        <w:t xml:space="preserve"> на </w:t>
+      </w:r>
+      <w:proofErr w:type="spellStart"/>
+      <w:r>
+        <w:t>екран</w:t>
+      </w:r>
+      <w:proofErr w:type="spellEnd"/>
+      <w:r>
+        <w:t xml:space="preserve"> </w:t>
+      </w:r>
+      <w:proofErr w:type="spellStart"/>
+      <w:r>
+        <w:t>інформацію</w:t>
+      </w:r>
+      <w:proofErr w:type="spellEnd"/>
+      <w:r>
+        <w:t xml:space="preserve"> с </w:t>
+      </w:r>
+      <w:proofErr w:type="spellStart"/>
+      <w:r>
+        <w:t>назвами</w:t>
+      </w:r>
+      <w:proofErr w:type="spellEnd"/>
+      <w:r>
+        <w:t xml:space="preserve"> </w:t>
+      </w:r>
+      <w:proofErr w:type="spellStart"/>
+      <w:r>
+        <w:t>файлів</w:t>
+      </w:r>
+      <w:proofErr w:type="spellEnd"/>
+      <w:r>
+        <w:t xml:space="preserve">, </w:t>
+      </w:r>
+      <w:proofErr w:type="spellStart"/>
+      <w:r>
+        <w:t>які</w:t>
+      </w:r>
+      <w:proofErr w:type="spellEnd"/>
+      <w:r>
+        <w:t xml:space="preserve"> </w:t>
+      </w:r>
+      <w:proofErr w:type="spellStart"/>
+      <w:r>
+        <w:t>знаходяться</w:t>
+      </w:r>
+      <w:proofErr w:type="spellEnd"/>
+      <w:r>
+        <w:t xml:space="preserve"> у </w:t>
+      </w:r>
+      <w:proofErr w:type="spellStart"/>
+      <w:r>
+        <w:t>директорії</w:t>
+      </w:r>
+      <w:proofErr w:type="spellEnd"/>
+      <w:r>
+        <w:t xml:space="preserve"> </w:t>
+      </w:r>
+      <w:proofErr w:type="spellStart"/>
+      <w:r>
+        <w:t>після</w:t>
+      </w:r>
+      <w:proofErr w:type="spellEnd"/>
+      <w:r>
+        <w:t xml:space="preserve"> </w:t>
+      </w:r>
+      <w:proofErr w:type="spellStart"/>
+      <w:r>
+        <w:t>виконання</w:t>
+      </w:r>
+      <w:proofErr w:type="spellEnd"/>
+      <w:r>
+        <w:t xml:space="preserve"> </w:t>
+      </w:r>
+      <w:proofErr w:type="spellStart"/>
+      <w:r>
+        <w:t>попередніх</w:t>
+      </w:r>
+      <w:proofErr w:type="spellEnd"/>
+      <w:r>
+        <w:t xml:space="preserve"> </w:t>
+      </w:r>
+      <w:proofErr w:type="spellStart"/>
+      <w:r>
+        <w:t>пунктів</w:t>
+      </w:r>
+      <w:proofErr w:type="spellEnd"/>
+      <w:r>
+        <w:t>.</w:t>
       </w:r>
     </w:p>
     <w:p>
@@ -1999,14 +3043,25 @@
           <w:szCs w:val="28"/>
         </w:rPr>
       </w:pPr>
-      <w:r>
-        <w:rPr>
-          <w:color w:val="CC7832"/>
-          <w:sz w:val="28"/>
-          <w:szCs w:val="28"/>
-        </w:rPr>
-        <w:t xml:space="preserve">package </w:t>
-      </w:r>
+      <w:proofErr w:type="spellStart"/>
+      <w:r>
+        <w:rPr>
+          <w:color w:val="CC7832"/>
+          <w:sz w:val="28"/>
+          <w:szCs w:val="28"/>
+        </w:rPr>
+        <w:t>package</w:t>
+      </w:r>
+      <w:proofErr w:type="spellEnd"/>
+      <w:r>
+        <w:rPr>
+          <w:color w:val="CC7832"/>
+          <w:sz w:val="28"/>
+          <w:szCs w:val="28"/>
+        </w:rPr>
+        <w:t xml:space="preserve"> </w:t>
+      </w:r>
+      <w:proofErr w:type="spellStart"/>
       <w:r>
         <w:rPr>
           <w:color w:val="AFBF7E"/>
@@ -2015,6 +3070,7 @@
         </w:rPr>
         <w:t>main</w:t>
       </w:r>
+      <w:proofErr w:type="spellEnd"/>
       <w:r>
         <w:rPr>
           <w:color w:val="AFBF7E"/>
@@ -2031,13 +3087,23 @@
         </w:rPr>
         <w:br/>
       </w:r>
-      <w:r>
-        <w:rPr>
-          <w:color w:val="CC7832"/>
-          <w:sz w:val="28"/>
-          <w:szCs w:val="28"/>
-        </w:rPr>
-        <w:t xml:space="preserve">import </w:t>
+      <w:proofErr w:type="spellStart"/>
+      <w:r>
+        <w:rPr>
+          <w:color w:val="CC7832"/>
+          <w:sz w:val="28"/>
+          <w:szCs w:val="28"/>
+        </w:rPr>
+        <w:t>import</w:t>
+      </w:r>
+      <w:proofErr w:type="spellEnd"/>
+      <w:r>
+        <w:rPr>
+          <w:color w:val="CC7832"/>
+          <w:sz w:val="28"/>
+          <w:szCs w:val="28"/>
+        </w:rPr>
+        <w:t xml:space="preserve"> </w:t>
       </w:r>
       <w:r>
         <w:rPr>
@@ -2062,34 +3128,106 @@
           <w:sz w:val="28"/>
           <w:szCs w:val="28"/>
         </w:rPr>
-        <w:t>"fmt"</w:t>
-      </w:r>
-      <w:r>
-        <w:rPr>
-          <w:color w:val="6A8759"/>
-          <w:sz w:val="28"/>
-          <w:szCs w:val="28"/>
-        </w:rPr>
-        <w:br/>
-        <w:t xml:space="preserve">   "io"</w:t>
-      </w:r>
-      <w:r>
-        <w:rPr>
-          <w:color w:val="6A8759"/>
-          <w:sz w:val="28"/>
-          <w:szCs w:val="28"/>
-        </w:rPr>
-        <w:br/>
-        <w:t xml:space="preserve">   "log"</w:t>
-      </w:r>
-      <w:r>
-        <w:rPr>
-          <w:color w:val="6A8759"/>
-          <w:sz w:val="28"/>
-          <w:szCs w:val="28"/>
-        </w:rPr>
-        <w:br/>
-        <w:t xml:space="preserve">   "os"</w:t>
+        <w:t>"</w:t>
+      </w:r>
+      <w:proofErr w:type="spellStart"/>
+      <w:r>
+        <w:rPr>
+          <w:color w:val="6A8759"/>
+          <w:sz w:val="28"/>
+          <w:szCs w:val="28"/>
+        </w:rPr>
+        <w:t>fmt</w:t>
+      </w:r>
+      <w:proofErr w:type="spellEnd"/>
+      <w:r>
+        <w:rPr>
+          <w:color w:val="6A8759"/>
+          <w:sz w:val="28"/>
+          <w:szCs w:val="28"/>
+        </w:rPr>
+        <w:t>"</w:t>
+      </w:r>
+      <w:r>
+        <w:rPr>
+          <w:color w:val="6A8759"/>
+          <w:sz w:val="28"/>
+          <w:szCs w:val="28"/>
+        </w:rPr>
+        <w:br/>
+        <w:t xml:space="preserve">   "</w:t>
+      </w:r>
+      <w:proofErr w:type="spellStart"/>
+      <w:r>
+        <w:rPr>
+          <w:color w:val="6A8759"/>
+          <w:sz w:val="28"/>
+          <w:szCs w:val="28"/>
+        </w:rPr>
+        <w:t>io</w:t>
+      </w:r>
+      <w:proofErr w:type="spellEnd"/>
+      <w:r>
+        <w:rPr>
+          <w:color w:val="6A8759"/>
+          <w:sz w:val="28"/>
+          <w:szCs w:val="28"/>
+        </w:rPr>
+        <w:t>"</w:t>
+      </w:r>
+      <w:r>
+        <w:rPr>
+          <w:color w:val="6A8759"/>
+          <w:sz w:val="28"/>
+          <w:szCs w:val="28"/>
+        </w:rPr>
+        <w:br/>
+        <w:t xml:space="preserve">   "</w:t>
+      </w:r>
+      <w:proofErr w:type="spellStart"/>
+      <w:r>
+        <w:rPr>
+          <w:color w:val="6A8759"/>
+          <w:sz w:val="28"/>
+          <w:szCs w:val="28"/>
+        </w:rPr>
+        <w:t>log</w:t>
+      </w:r>
+      <w:proofErr w:type="spellEnd"/>
+      <w:r>
+        <w:rPr>
+          <w:color w:val="6A8759"/>
+          <w:sz w:val="28"/>
+          <w:szCs w:val="28"/>
+        </w:rPr>
+        <w:t>"</w:t>
+      </w:r>
+      <w:r>
+        <w:rPr>
+          <w:color w:val="6A8759"/>
+          <w:sz w:val="28"/>
+          <w:szCs w:val="28"/>
+        </w:rPr>
+        <w:br/>
+        <w:t xml:space="preserve">   "</w:t>
+      </w:r>
+      <w:proofErr w:type="spellStart"/>
+      <w:r>
+        <w:rPr>
+          <w:color w:val="6A8759"/>
+          <w:sz w:val="28"/>
+          <w:szCs w:val="28"/>
+        </w:rPr>
+        <w:t>os</w:t>
+      </w:r>
+      <w:proofErr w:type="spellEnd"/>
+      <w:r>
+        <w:rPr>
+          <w:color w:val="6A8759"/>
+          <w:sz w:val="28"/>
+          <w:szCs w:val="28"/>
+        </w:rPr>
+        <w:t>"</w:t>
       </w:r>
       <w:r>
         <w:rPr>
@@ -2123,14 +3261,25 @@
         </w:rPr>
         <w:br/>
       </w:r>
-      <w:r>
-        <w:rPr>
-          <w:color w:val="CC7832"/>
-          <w:sz w:val="28"/>
-          <w:szCs w:val="28"/>
-        </w:rPr>
-        <w:t xml:space="preserve">func </w:t>
-      </w:r>
+      <w:proofErr w:type="spellStart"/>
+      <w:r>
+        <w:rPr>
+          <w:color w:val="CC7832"/>
+          <w:sz w:val="28"/>
+          <w:szCs w:val="28"/>
+        </w:rPr>
+        <w:t>func</w:t>
+      </w:r>
+      <w:proofErr w:type="spellEnd"/>
+      <w:r>
+        <w:rPr>
+          <w:color w:val="CC7832"/>
+          <w:sz w:val="28"/>
+          <w:szCs w:val="28"/>
+        </w:rPr>
+        <w:t xml:space="preserve"> </w:t>
+      </w:r>
+      <w:proofErr w:type="spellStart"/>
       <w:r>
         <w:rPr>
           <w:color w:val="FFC66D"/>
@@ -2139,6 +3288,7 @@
         </w:rPr>
         <w:t>main</w:t>
       </w:r>
+      <w:proofErr w:type="spellEnd"/>
       <w:r>
         <w:rPr>
           <w:color w:val="A9B7C6"/>
@@ -2154,8 +3304,27 @@
           <w:szCs w:val="28"/>
         </w:rPr>
         <w:br/>
-        <w:t xml:space="preserve">   err := </w:t>
-      </w:r>
+        <w:t xml:space="preserve">   </w:t>
+      </w:r>
+      <w:proofErr w:type="spellStart"/>
+      <w:r>
+        <w:rPr>
+          <w:color w:val="A9B7C6"/>
+          <w:sz w:val="28"/>
+          <w:szCs w:val="28"/>
+        </w:rPr>
+        <w:t>err</w:t>
+      </w:r>
+      <w:proofErr w:type="spellEnd"/>
+      <w:r>
+        <w:rPr>
+          <w:color w:val="A9B7C6"/>
+          <w:sz w:val="28"/>
+          <w:szCs w:val="28"/>
+        </w:rPr>
+        <w:t xml:space="preserve"> := </w:t>
+      </w:r>
+      <w:proofErr w:type="spellStart"/>
       <w:r>
         <w:rPr>
           <w:color w:val="AFBF7E"/>
@@ -2180,6 +3349,7 @@
         </w:rPr>
         <w:t>Mkdir</w:t>
       </w:r>
+      <w:proofErr w:type="spellEnd"/>
       <w:r>
         <w:rPr>
           <w:color w:val="A9B7C6"/>
@@ -2229,29 +3399,59 @@
         <w:br/>
         <w:t xml:space="preserve">   </w:t>
       </w:r>
-      <w:r>
-        <w:rPr>
-          <w:color w:val="CC7832"/>
-          <w:sz w:val="28"/>
-          <w:szCs w:val="28"/>
-        </w:rPr>
-        <w:t xml:space="preserve">if </w:t>
-      </w:r>
-      <w:r>
-        <w:rPr>
-          <w:color w:val="A9B7C6"/>
-          <w:sz w:val="28"/>
-          <w:szCs w:val="28"/>
-        </w:rPr>
-        <w:t xml:space="preserve">err != </w:t>
-      </w:r>
-      <w:r>
-        <w:rPr>
-          <w:color w:val="CC7832"/>
-          <w:sz w:val="28"/>
-          <w:szCs w:val="28"/>
-        </w:rPr>
-        <w:t xml:space="preserve">nil </w:t>
+      <w:proofErr w:type="spellStart"/>
+      <w:r>
+        <w:rPr>
+          <w:color w:val="CC7832"/>
+          <w:sz w:val="28"/>
+          <w:szCs w:val="28"/>
+        </w:rPr>
+        <w:t>if</w:t>
+      </w:r>
+      <w:proofErr w:type="spellEnd"/>
+      <w:r>
+        <w:rPr>
+          <w:color w:val="CC7832"/>
+          <w:sz w:val="28"/>
+          <w:szCs w:val="28"/>
+        </w:rPr>
+        <w:t xml:space="preserve"> </w:t>
+      </w:r>
+      <w:proofErr w:type="spellStart"/>
+      <w:r>
+        <w:rPr>
+          <w:color w:val="A9B7C6"/>
+          <w:sz w:val="28"/>
+          <w:szCs w:val="28"/>
+        </w:rPr>
+        <w:t>err</w:t>
+      </w:r>
+      <w:proofErr w:type="spellEnd"/>
+      <w:r>
+        <w:rPr>
+          <w:color w:val="A9B7C6"/>
+          <w:sz w:val="28"/>
+          <w:szCs w:val="28"/>
+        </w:rPr>
+        <w:t xml:space="preserve"> != </w:t>
+      </w:r>
+      <w:proofErr w:type="spellStart"/>
+      <w:r>
+        <w:rPr>
+          <w:color w:val="CC7832"/>
+          <w:sz w:val="28"/>
+          <w:szCs w:val="28"/>
+        </w:rPr>
+        <w:t>nil</w:t>
+      </w:r>
+      <w:proofErr w:type="spellEnd"/>
+      <w:r>
+        <w:rPr>
+          <w:color w:val="CC7832"/>
+          <w:sz w:val="28"/>
+          <w:szCs w:val="28"/>
+        </w:rPr>
+        <w:t xml:space="preserve"> </w:t>
       </w:r>
       <w:r>
         <w:rPr>
@@ -2270,6 +3470,7 @@
         <w:br/>
         <w:t xml:space="preserve">      </w:t>
       </w:r>
+      <w:proofErr w:type="spellStart"/>
       <w:r>
         <w:rPr>
           <w:color w:val="AFBF7E"/>
@@ -2294,13 +3495,32 @@
         </w:rPr>
         <w:t>Fatal</w:t>
       </w:r>
-      <w:r>
-        <w:rPr>
-          <w:color w:val="A9B7C6"/>
-          <w:sz w:val="28"/>
-          <w:szCs w:val="28"/>
-        </w:rPr>
-        <w:t>(err)</w:t>
+      <w:proofErr w:type="spellEnd"/>
+      <w:r>
+        <w:rPr>
+          <w:color w:val="A9B7C6"/>
+          <w:sz w:val="28"/>
+          <w:szCs w:val="28"/>
+        </w:rPr>
+        <w:t>(</w:t>
+      </w:r>
+      <w:proofErr w:type="spellStart"/>
+      <w:r>
+        <w:rPr>
+          <w:color w:val="A9B7C6"/>
+          <w:sz w:val="28"/>
+          <w:szCs w:val="28"/>
+        </w:rPr>
+        <w:t>err</w:t>
+      </w:r>
+      <w:proofErr w:type="spellEnd"/>
+      <w:r>
+        <w:rPr>
+          <w:color w:val="A9B7C6"/>
+          <w:sz w:val="28"/>
+          <w:szCs w:val="28"/>
+        </w:rPr>
+        <w:t>)</w:t>
       </w:r>
       <w:r>
         <w:rPr>
@@ -2326,8 +3546,18 @@
           <w:szCs w:val="28"/>
         </w:rPr>
         <w:br/>
-        <w:t xml:space="preserve">   sourceFile</w:t>
-      </w:r>
+        <w:t xml:space="preserve">   </w:t>
+      </w:r>
+      <w:proofErr w:type="spellStart"/>
+      <w:r>
+        <w:rPr>
+          <w:color w:val="A9B7C6"/>
+          <w:sz w:val="28"/>
+          <w:szCs w:val="28"/>
+        </w:rPr>
+        <w:t>sourceFile</w:t>
+      </w:r>
+      <w:proofErr w:type="spellEnd"/>
       <w:r>
         <w:rPr>
           <w:color w:val="CC7832"/>
@@ -2336,14 +3566,25 @@
         </w:rPr>
         <w:t xml:space="preserve">, </w:t>
       </w:r>
-      <w:r>
-        <w:rPr>
-          <w:color w:val="A9B7C6"/>
-          <w:sz w:val="28"/>
-          <w:szCs w:val="28"/>
-        </w:rPr>
-        <w:t xml:space="preserve">err := </w:t>
-      </w:r>
+      <w:proofErr w:type="spellStart"/>
+      <w:r>
+        <w:rPr>
+          <w:color w:val="A9B7C6"/>
+          <w:sz w:val="28"/>
+          <w:szCs w:val="28"/>
+        </w:rPr>
+        <w:t>err</w:t>
+      </w:r>
+      <w:proofErr w:type="spellEnd"/>
+      <w:r>
+        <w:rPr>
+          <w:color w:val="A9B7C6"/>
+          <w:sz w:val="28"/>
+          <w:szCs w:val="28"/>
+        </w:rPr>
+        <w:t xml:space="preserve"> := </w:t>
+      </w:r>
+      <w:proofErr w:type="spellStart"/>
       <w:r>
         <w:rPr>
           <w:color w:val="AFBF7E"/>
@@ -2368,6 +3609,7 @@
         </w:rPr>
         <w:t>Open</w:t>
       </w:r>
+      <w:proofErr w:type="spellEnd"/>
       <w:r>
         <w:rPr>
           <w:color w:val="A9B7C6"/>
@@ -2401,29 +3643,59 @@
         <w:br/>
         <w:t xml:space="preserve">   </w:t>
       </w:r>
-      <w:r>
-        <w:rPr>
-          <w:color w:val="CC7832"/>
-          <w:sz w:val="28"/>
-          <w:szCs w:val="28"/>
-        </w:rPr>
-        <w:t xml:space="preserve">if </w:t>
-      </w:r>
-      <w:r>
-        <w:rPr>
-          <w:color w:val="A9B7C6"/>
-          <w:sz w:val="28"/>
-          <w:szCs w:val="28"/>
-        </w:rPr>
-        <w:t xml:space="preserve">err != </w:t>
-      </w:r>
-      <w:r>
-        <w:rPr>
-          <w:color w:val="CC7832"/>
-          <w:sz w:val="28"/>
-          <w:szCs w:val="28"/>
-        </w:rPr>
-        <w:t xml:space="preserve">nil </w:t>
+      <w:proofErr w:type="spellStart"/>
+      <w:r>
+        <w:rPr>
+          <w:color w:val="CC7832"/>
+          <w:sz w:val="28"/>
+          <w:szCs w:val="28"/>
+        </w:rPr>
+        <w:t>if</w:t>
+      </w:r>
+      <w:proofErr w:type="spellEnd"/>
+      <w:r>
+        <w:rPr>
+          <w:color w:val="CC7832"/>
+          <w:sz w:val="28"/>
+          <w:szCs w:val="28"/>
+        </w:rPr>
+        <w:t xml:space="preserve"> </w:t>
+      </w:r>
+      <w:proofErr w:type="spellStart"/>
+      <w:r>
+        <w:rPr>
+          <w:color w:val="A9B7C6"/>
+          <w:sz w:val="28"/>
+          <w:szCs w:val="28"/>
+        </w:rPr>
+        <w:t>err</w:t>
+      </w:r>
+      <w:proofErr w:type="spellEnd"/>
+      <w:r>
+        <w:rPr>
+          <w:color w:val="A9B7C6"/>
+          <w:sz w:val="28"/>
+          <w:szCs w:val="28"/>
+        </w:rPr>
+        <w:t xml:space="preserve"> != </w:t>
+      </w:r>
+      <w:proofErr w:type="spellStart"/>
+      <w:r>
+        <w:rPr>
+          <w:color w:val="CC7832"/>
+          <w:sz w:val="28"/>
+          <w:szCs w:val="28"/>
+        </w:rPr>
+        <w:t>nil</w:t>
+      </w:r>
+      <w:proofErr w:type="spellEnd"/>
+      <w:r>
+        <w:rPr>
+          <w:color w:val="CC7832"/>
+          <w:sz w:val="28"/>
+          <w:szCs w:val="28"/>
+        </w:rPr>
+        <w:t xml:space="preserve"> </w:t>
       </w:r>
       <w:r>
         <w:rPr>
@@ -2442,6 +3714,7 @@
         <w:br/>
         <w:t xml:space="preserve">      </w:t>
       </w:r>
+      <w:proofErr w:type="spellStart"/>
       <w:r>
         <w:rPr>
           <w:color w:val="AFBF7E"/>
@@ -2466,13 +3739,32 @@
         </w:rPr>
         <w:t>Fatal</w:t>
       </w:r>
-      <w:r>
-        <w:rPr>
-          <w:color w:val="A9B7C6"/>
-          <w:sz w:val="28"/>
-          <w:szCs w:val="28"/>
-        </w:rPr>
-        <w:t>(err)</w:t>
+      <w:proofErr w:type="spellEnd"/>
+      <w:r>
+        <w:rPr>
+          <w:color w:val="A9B7C6"/>
+          <w:sz w:val="28"/>
+          <w:szCs w:val="28"/>
+        </w:rPr>
+        <w:t>(</w:t>
+      </w:r>
+      <w:proofErr w:type="spellStart"/>
+      <w:r>
+        <w:rPr>
+          <w:color w:val="A9B7C6"/>
+          <w:sz w:val="28"/>
+          <w:szCs w:val="28"/>
+        </w:rPr>
+        <w:t>err</w:t>
+      </w:r>
+      <w:proofErr w:type="spellEnd"/>
+      <w:r>
+        <w:rPr>
+          <w:color w:val="A9B7C6"/>
+          <w:sz w:val="28"/>
+          <w:szCs w:val="28"/>
+        </w:rPr>
+        <w:t>)</w:t>
       </w:r>
       <w:r>
         <w:rPr>
@@ -2492,14 +3784,25 @@
         <w:br/>
         <w:t xml:space="preserve">   </w:t>
       </w:r>
-      <w:r>
-        <w:rPr>
-          <w:color w:val="CC7832"/>
-          <w:sz w:val="28"/>
-          <w:szCs w:val="28"/>
-        </w:rPr>
-        <w:t xml:space="preserve">defer </w:t>
-      </w:r>
+      <w:proofErr w:type="spellStart"/>
+      <w:r>
+        <w:rPr>
+          <w:color w:val="CC7832"/>
+          <w:sz w:val="28"/>
+          <w:szCs w:val="28"/>
+        </w:rPr>
+        <w:t>defer</w:t>
+      </w:r>
+      <w:proofErr w:type="spellEnd"/>
+      <w:r>
+        <w:rPr>
+          <w:color w:val="CC7832"/>
+          <w:sz w:val="28"/>
+          <w:szCs w:val="28"/>
+        </w:rPr>
+        <w:t xml:space="preserve"> </w:t>
+      </w:r>
+      <w:proofErr w:type="spellStart"/>
       <w:r>
         <w:rPr>
           <w:color w:val="A9B7C6"/>
@@ -2516,6 +3819,7 @@
         </w:rPr>
         <w:t>Close</w:t>
       </w:r>
+      <w:proofErr w:type="spellEnd"/>
       <w:r>
         <w:rPr>
           <w:color w:val="A9B7C6"/>
@@ -2539,8 +3843,18 @@
           <w:szCs w:val="28"/>
         </w:rPr>
         <w:br/>
-        <w:t xml:space="preserve">   newFile</w:t>
-      </w:r>
+        <w:t xml:space="preserve">   </w:t>
+      </w:r>
+      <w:proofErr w:type="spellStart"/>
+      <w:r>
+        <w:rPr>
+          <w:color w:val="A9B7C6"/>
+          <w:sz w:val="28"/>
+          <w:szCs w:val="28"/>
+        </w:rPr>
+        <w:t>newFile</w:t>
+      </w:r>
+      <w:proofErr w:type="spellEnd"/>
       <w:r>
         <w:rPr>
           <w:color w:val="CC7832"/>
@@ -2549,14 +3863,25 @@
         </w:rPr>
         <w:t xml:space="preserve">, </w:t>
       </w:r>
-      <w:r>
-        <w:rPr>
-          <w:color w:val="A9B7C6"/>
-          <w:sz w:val="28"/>
-          <w:szCs w:val="28"/>
-        </w:rPr>
-        <w:t xml:space="preserve">err := </w:t>
-      </w:r>
+      <w:proofErr w:type="spellStart"/>
+      <w:r>
+        <w:rPr>
+          <w:color w:val="A9B7C6"/>
+          <w:sz w:val="28"/>
+          <w:szCs w:val="28"/>
+        </w:rPr>
+        <w:t>err</w:t>
+      </w:r>
+      <w:proofErr w:type="spellEnd"/>
+      <w:r>
+        <w:rPr>
+          <w:color w:val="A9B7C6"/>
+          <w:sz w:val="28"/>
+          <w:szCs w:val="28"/>
+        </w:rPr>
+        <w:t xml:space="preserve"> := </w:t>
+      </w:r>
+      <w:proofErr w:type="spellStart"/>
       <w:r>
         <w:rPr>
           <w:color w:val="AFBF7E"/>
@@ -2581,6 +3906,7 @@
         </w:rPr>
         <w:t>Create</w:t>
       </w:r>
+      <w:proofErr w:type="spellEnd"/>
       <w:r>
         <w:rPr>
           <w:color w:val="A9B7C6"/>
@@ -2614,29 +3940,59 @@
         <w:br/>
         <w:t xml:space="preserve">   </w:t>
       </w:r>
-      <w:r>
-        <w:rPr>
-          <w:color w:val="CC7832"/>
-          <w:sz w:val="28"/>
-          <w:szCs w:val="28"/>
-        </w:rPr>
-        <w:t xml:space="preserve">if </w:t>
-      </w:r>
-      <w:r>
-        <w:rPr>
-          <w:color w:val="A9B7C6"/>
-          <w:sz w:val="28"/>
-          <w:szCs w:val="28"/>
-        </w:rPr>
-        <w:t xml:space="preserve">err != </w:t>
-      </w:r>
-      <w:r>
-        <w:rPr>
-          <w:color w:val="CC7832"/>
-          <w:sz w:val="28"/>
-          <w:szCs w:val="28"/>
-        </w:rPr>
-        <w:t xml:space="preserve">nil </w:t>
+      <w:proofErr w:type="spellStart"/>
+      <w:r>
+        <w:rPr>
+          <w:color w:val="CC7832"/>
+          <w:sz w:val="28"/>
+          <w:szCs w:val="28"/>
+        </w:rPr>
+        <w:t>if</w:t>
+      </w:r>
+      <w:proofErr w:type="spellEnd"/>
+      <w:r>
+        <w:rPr>
+          <w:color w:val="CC7832"/>
+          <w:sz w:val="28"/>
+          <w:szCs w:val="28"/>
+        </w:rPr>
+        <w:t xml:space="preserve"> </w:t>
+      </w:r>
+      <w:proofErr w:type="spellStart"/>
+      <w:r>
+        <w:rPr>
+          <w:color w:val="A9B7C6"/>
+          <w:sz w:val="28"/>
+          <w:szCs w:val="28"/>
+        </w:rPr>
+        <w:t>err</w:t>
+      </w:r>
+      <w:proofErr w:type="spellEnd"/>
+      <w:r>
+        <w:rPr>
+          <w:color w:val="A9B7C6"/>
+          <w:sz w:val="28"/>
+          <w:szCs w:val="28"/>
+        </w:rPr>
+        <w:t xml:space="preserve"> != </w:t>
+      </w:r>
+      <w:proofErr w:type="spellStart"/>
+      <w:r>
+        <w:rPr>
+          <w:color w:val="CC7832"/>
+          <w:sz w:val="28"/>
+          <w:szCs w:val="28"/>
+        </w:rPr>
+        <w:t>nil</w:t>
+      </w:r>
+      <w:proofErr w:type="spellEnd"/>
+      <w:r>
+        <w:rPr>
+          <w:color w:val="CC7832"/>
+          <w:sz w:val="28"/>
+          <w:szCs w:val="28"/>
+        </w:rPr>
+        <w:t xml:space="preserve"> </w:t>
       </w:r>
       <w:r>
         <w:rPr>
@@ -2655,6 +4011,7 @@
         <w:br/>
         <w:t xml:space="preserve">      </w:t>
       </w:r>
+      <w:proofErr w:type="spellStart"/>
       <w:r>
         <w:rPr>
           <w:color w:val="AFBF7E"/>
@@ -2679,13 +4036,32 @@
         </w:rPr>
         <w:t>Fatal</w:t>
       </w:r>
-      <w:r>
-        <w:rPr>
-          <w:color w:val="A9B7C6"/>
-          <w:sz w:val="28"/>
-          <w:szCs w:val="28"/>
-        </w:rPr>
-        <w:t>(err)</w:t>
+      <w:proofErr w:type="spellEnd"/>
+      <w:r>
+        <w:rPr>
+          <w:color w:val="A9B7C6"/>
+          <w:sz w:val="28"/>
+          <w:szCs w:val="28"/>
+        </w:rPr>
+        <w:t>(</w:t>
+      </w:r>
+      <w:proofErr w:type="spellStart"/>
+      <w:r>
+        <w:rPr>
+          <w:color w:val="A9B7C6"/>
+          <w:sz w:val="28"/>
+          <w:szCs w:val="28"/>
+        </w:rPr>
+        <w:t>err</w:t>
+      </w:r>
+      <w:proofErr w:type="spellEnd"/>
+      <w:r>
+        <w:rPr>
+          <w:color w:val="A9B7C6"/>
+          <w:sz w:val="28"/>
+          <w:szCs w:val="28"/>
+        </w:rPr>
+        <w:t>)</w:t>
       </w:r>
       <w:r>
         <w:rPr>
@@ -2721,14 +4097,25 @@
         </w:rPr>
         <w:t xml:space="preserve">, </w:t>
       </w:r>
-      <w:r>
-        <w:rPr>
-          <w:color w:val="A9B7C6"/>
-          <w:sz w:val="28"/>
-          <w:szCs w:val="28"/>
-        </w:rPr>
-        <w:t xml:space="preserve">err = </w:t>
-      </w:r>
+      <w:proofErr w:type="spellStart"/>
+      <w:r>
+        <w:rPr>
+          <w:color w:val="A9B7C6"/>
+          <w:sz w:val="28"/>
+          <w:szCs w:val="28"/>
+        </w:rPr>
+        <w:t>err</w:t>
+      </w:r>
+      <w:proofErr w:type="spellEnd"/>
+      <w:r>
+        <w:rPr>
+          <w:color w:val="A9B7C6"/>
+          <w:sz w:val="28"/>
+          <w:szCs w:val="28"/>
+        </w:rPr>
+        <w:t xml:space="preserve"> = </w:t>
+      </w:r>
+      <w:proofErr w:type="spellStart"/>
       <w:r>
         <w:rPr>
           <w:color w:val="AFBF7E"/>
@@ -2753,14 +4140,25 @@
         </w:rPr>
         <w:t>Copy</w:t>
       </w:r>
-      <w:r>
-        <w:rPr>
-          <w:color w:val="A9B7C6"/>
-          <w:sz w:val="28"/>
-          <w:szCs w:val="28"/>
-        </w:rPr>
-        <w:t>(newFile</w:t>
-      </w:r>
+      <w:proofErr w:type="spellEnd"/>
+      <w:r>
+        <w:rPr>
+          <w:color w:val="A9B7C6"/>
+          <w:sz w:val="28"/>
+          <w:szCs w:val="28"/>
+        </w:rPr>
+        <w:t>(</w:t>
+      </w:r>
+      <w:proofErr w:type="spellStart"/>
+      <w:r>
+        <w:rPr>
+          <w:color w:val="A9B7C6"/>
+          <w:sz w:val="28"/>
+          <w:szCs w:val="28"/>
+        </w:rPr>
+        <w:t>newFile</w:t>
+      </w:r>
+      <w:proofErr w:type="spellEnd"/>
       <w:r>
         <w:rPr>
           <w:color w:val="CC7832"/>
@@ -2769,13 +4167,23 @@
         </w:rPr>
         <w:t xml:space="preserve">, </w:t>
       </w:r>
-      <w:r>
-        <w:rPr>
-          <w:color w:val="A9B7C6"/>
-          <w:sz w:val="28"/>
-          <w:szCs w:val="28"/>
-        </w:rPr>
-        <w:t>sourceFile)</w:t>
+      <w:proofErr w:type="spellStart"/>
+      <w:r>
+        <w:rPr>
+          <w:color w:val="A9B7C6"/>
+          <w:sz w:val="28"/>
+          <w:szCs w:val="28"/>
+        </w:rPr>
+        <w:t>sourceFile</w:t>
+      </w:r>
+      <w:proofErr w:type="spellEnd"/>
+      <w:r>
+        <w:rPr>
+          <w:color w:val="A9B7C6"/>
+          <w:sz w:val="28"/>
+          <w:szCs w:val="28"/>
+        </w:rPr>
+        <w:t>)</w:t>
       </w:r>
       <w:r>
         <w:rPr>
@@ -2786,29 +4194,59 @@
         <w:br/>
         <w:t xml:space="preserve">   </w:t>
       </w:r>
-      <w:r>
-        <w:rPr>
-          <w:color w:val="CC7832"/>
-          <w:sz w:val="28"/>
-          <w:szCs w:val="28"/>
-        </w:rPr>
-        <w:t xml:space="preserve">if </w:t>
-      </w:r>
-      <w:r>
-        <w:rPr>
-          <w:color w:val="A9B7C6"/>
-          <w:sz w:val="28"/>
-          <w:szCs w:val="28"/>
-        </w:rPr>
-        <w:t xml:space="preserve">err != </w:t>
-      </w:r>
-      <w:r>
-        <w:rPr>
-          <w:color w:val="CC7832"/>
-          <w:sz w:val="28"/>
-          <w:szCs w:val="28"/>
-        </w:rPr>
-        <w:t xml:space="preserve">nil </w:t>
+      <w:proofErr w:type="spellStart"/>
+      <w:r>
+        <w:rPr>
+          <w:color w:val="CC7832"/>
+          <w:sz w:val="28"/>
+          <w:szCs w:val="28"/>
+        </w:rPr>
+        <w:t>if</w:t>
+      </w:r>
+      <w:proofErr w:type="spellEnd"/>
+      <w:r>
+        <w:rPr>
+          <w:color w:val="CC7832"/>
+          <w:sz w:val="28"/>
+          <w:szCs w:val="28"/>
+        </w:rPr>
+        <w:t xml:space="preserve"> </w:t>
+      </w:r>
+      <w:proofErr w:type="spellStart"/>
+      <w:r>
+        <w:rPr>
+          <w:color w:val="A9B7C6"/>
+          <w:sz w:val="28"/>
+          <w:szCs w:val="28"/>
+        </w:rPr>
+        <w:t>err</w:t>
+      </w:r>
+      <w:proofErr w:type="spellEnd"/>
+      <w:r>
+        <w:rPr>
+          <w:color w:val="A9B7C6"/>
+          <w:sz w:val="28"/>
+          <w:szCs w:val="28"/>
+        </w:rPr>
+        <w:t xml:space="preserve"> != </w:t>
+      </w:r>
+      <w:proofErr w:type="spellStart"/>
+      <w:r>
+        <w:rPr>
+          <w:color w:val="CC7832"/>
+          <w:sz w:val="28"/>
+          <w:szCs w:val="28"/>
+        </w:rPr>
+        <w:t>nil</w:t>
+      </w:r>
+      <w:proofErr w:type="spellEnd"/>
+      <w:r>
+        <w:rPr>
+          <w:color w:val="CC7832"/>
+          <w:sz w:val="28"/>
+          <w:szCs w:val="28"/>
+        </w:rPr>
+        <w:t xml:space="preserve"> </w:t>
       </w:r>
       <w:r>
         <w:rPr>
@@ -2827,6 +4265,7 @@
         <w:br/>
         <w:t xml:space="preserve">      </w:t>
       </w:r>
+      <w:proofErr w:type="spellStart"/>
       <w:r>
         <w:rPr>
           <w:color w:val="AFBF7E"/>
@@ -2851,13 +4290,32 @@
         </w:rPr>
         <w:t>Fatal</w:t>
       </w:r>
-      <w:r>
-        <w:rPr>
-          <w:color w:val="A9B7C6"/>
-          <w:sz w:val="28"/>
-          <w:szCs w:val="28"/>
-        </w:rPr>
-        <w:t>(err)</w:t>
+      <w:proofErr w:type="spellEnd"/>
+      <w:r>
+        <w:rPr>
+          <w:color w:val="A9B7C6"/>
+          <w:sz w:val="28"/>
+          <w:szCs w:val="28"/>
+        </w:rPr>
+        <w:t>(</w:t>
+      </w:r>
+      <w:proofErr w:type="spellStart"/>
+      <w:r>
+        <w:rPr>
+          <w:color w:val="A9B7C6"/>
+          <w:sz w:val="28"/>
+          <w:szCs w:val="28"/>
+        </w:rPr>
+        <w:t>err</w:t>
+      </w:r>
+      <w:proofErr w:type="spellEnd"/>
+      <w:r>
+        <w:rPr>
+          <w:color w:val="A9B7C6"/>
+          <w:sz w:val="28"/>
+          <w:szCs w:val="28"/>
+        </w:rPr>
+        <w:t>)</w:t>
       </w:r>
       <w:r>
         <w:rPr>
@@ -2883,7 +4341,16 @@
           <w:szCs w:val="28"/>
         </w:rPr>
         <w:lastRenderedPageBreak/>
-        <w:t xml:space="preserve">   newFile.</w:t>
+        <w:t xml:space="preserve">   </w:t>
+      </w:r>
+      <w:proofErr w:type="spellStart"/>
+      <w:r>
+        <w:rPr>
+          <w:color w:val="A9B7C6"/>
+          <w:sz w:val="28"/>
+          <w:szCs w:val="28"/>
+        </w:rPr>
+        <w:t>newFile.</w:t>
       </w:r>
       <w:r>
         <w:rPr>
@@ -2893,6 +4360,7 @@
         </w:rPr>
         <w:t>Close</w:t>
       </w:r>
+      <w:proofErr w:type="spellEnd"/>
       <w:r>
         <w:rPr>
           <w:color w:val="A9B7C6"/>
@@ -2916,8 +4384,27 @@
           <w:szCs w:val="28"/>
         </w:rPr>
         <w:br/>
-        <w:t xml:space="preserve">   err = </w:t>
-      </w:r>
+        <w:t xml:space="preserve">   </w:t>
+      </w:r>
+      <w:proofErr w:type="spellStart"/>
+      <w:r>
+        <w:rPr>
+          <w:color w:val="A9B7C6"/>
+          <w:sz w:val="28"/>
+          <w:szCs w:val="28"/>
+        </w:rPr>
+        <w:t>err</w:t>
+      </w:r>
+      <w:proofErr w:type="spellEnd"/>
+      <w:r>
+        <w:rPr>
+          <w:color w:val="A9B7C6"/>
+          <w:sz w:val="28"/>
+          <w:szCs w:val="28"/>
+        </w:rPr>
+        <w:t xml:space="preserve"> = </w:t>
+      </w:r>
+      <w:proofErr w:type="spellStart"/>
       <w:r>
         <w:rPr>
           <w:color w:val="AFBF7E"/>
@@ -2942,6 +4429,7 @@
         </w:rPr>
         <w:t>Rename</w:t>
       </w:r>
+      <w:proofErr w:type="spellEnd"/>
       <w:r>
         <w:rPr>
           <w:color w:val="A9B7C6"/>
@@ -2991,29 +4479,59 @@
         <w:br/>
         <w:t xml:space="preserve">   </w:t>
       </w:r>
-      <w:r>
-        <w:rPr>
-          <w:color w:val="CC7832"/>
-          <w:sz w:val="28"/>
-          <w:szCs w:val="28"/>
-        </w:rPr>
-        <w:t xml:space="preserve">if </w:t>
-      </w:r>
-      <w:r>
-        <w:rPr>
-          <w:color w:val="A9B7C6"/>
-          <w:sz w:val="28"/>
-          <w:szCs w:val="28"/>
-        </w:rPr>
-        <w:t xml:space="preserve">err != </w:t>
-      </w:r>
-      <w:r>
-        <w:rPr>
-          <w:color w:val="CC7832"/>
-          <w:sz w:val="28"/>
-          <w:szCs w:val="28"/>
-        </w:rPr>
-        <w:t xml:space="preserve">nil </w:t>
+      <w:proofErr w:type="spellStart"/>
+      <w:r>
+        <w:rPr>
+          <w:color w:val="CC7832"/>
+          <w:sz w:val="28"/>
+          <w:szCs w:val="28"/>
+        </w:rPr>
+        <w:t>if</w:t>
+      </w:r>
+      <w:proofErr w:type="spellEnd"/>
+      <w:r>
+        <w:rPr>
+          <w:color w:val="CC7832"/>
+          <w:sz w:val="28"/>
+          <w:szCs w:val="28"/>
+        </w:rPr>
+        <w:t xml:space="preserve"> </w:t>
+      </w:r>
+      <w:proofErr w:type="spellStart"/>
+      <w:r>
+        <w:rPr>
+          <w:color w:val="A9B7C6"/>
+          <w:sz w:val="28"/>
+          <w:szCs w:val="28"/>
+        </w:rPr>
+        <w:t>err</w:t>
+      </w:r>
+      <w:proofErr w:type="spellEnd"/>
+      <w:r>
+        <w:rPr>
+          <w:color w:val="A9B7C6"/>
+          <w:sz w:val="28"/>
+          <w:szCs w:val="28"/>
+        </w:rPr>
+        <w:t xml:space="preserve"> != </w:t>
+      </w:r>
+      <w:proofErr w:type="spellStart"/>
+      <w:r>
+        <w:rPr>
+          <w:color w:val="CC7832"/>
+          <w:sz w:val="28"/>
+          <w:szCs w:val="28"/>
+        </w:rPr>
+        <w:t>nil</w:t>
+      </w:r>
+      <w:proofErr w:type="spellEnd"/>
+      <w:r>
+        <w:rPr>
+          <w:color w:val="CC7832"/>
+          <w:sz w:val="28"/>
+          <w:szCs w:val="28"/>
+        </w:rPr>
+        <w:t xml:space="preserve"> </w:t>
       </w:r>
       <w:r>
         <w:rPr>
@@ -3032,6 +4550,7 @@
         <w:br/>
         <w:t xml:space="preserve">      </w:t>
       </w:r>
+      <w:proofErr w:type="spellStart"/>
       <w:r>
         <w:rPr>
           <w:color w:val="AFBF7E"/>
@@ -3056,13 +4575,32 @@
         </w:rPr>
         <w:t>Fatal</w:t>
       </w:r>
-      <w:r>
-        <w:rPr>
-          <w:color w:val="A9B7C6"/>
-          <w:sz w:val="28"/>
-          <w:szCs w:val="28"/>
-        </w:rPr>
-        <w:t>(err)</w:t>
+      <w:proofErr w:type="spellEnd"/>
+      <w:r>
+        <w:rPr>
+          <w:color w:val="A9B7C6"/>
+          <w:sz w:val="28"/>
+          <w:szCs w:val="28"/>
+        </w:rPr>
+        <w:t>(</w:t>
+      </w:r>
+      <w:proofErr w:type="spellStart"/>
+      <w:r>
+        <w:rPr>
+          <w:color w:val="A9B7C6"/>
+          <w:sz w:val="28"/>
+          <w:szCs w:val="28"/>
+        </w:rPr>
+        <w:t>err</w:t>
+      </w:r>
+      <w:proofErr w:type="spellEnd"/>
+      <w:r>
+        <w:rPr>
+          <w:color w:val="A9B7C6"/>
+          <w:sz w:val="28"/>
+          <w:szCs w:val="28"/>
+        </w:rPr>
+        <w:t>)</w:t>
       </w:r>
       <w:r>
         <w:rPr>
@@ -3098,14 +4636,25 @@
         </w:rPr>
         <w:t xml:space="preserve">, </w:t>
       </w:r>
-      <w:r>
-        <w:rPr>
-          <w:color w:val="A9B7C6"/>
-          <w:sz w:val="28"/>
-          <w:szCs w:val="28"/>
-        </w:rPr>
-        <w:t xml:space="preserve">err := </w:t>
-      </w:r>
+      <w:proofErr w:type="spellStart"/>
+      <w:r>
+        <w:rPr>
+          <w:color w:val="A9B7C6"/>
+          <w:sz w:val="28"/>
+          <w:szCs w:val="28"/>
+        </w:rPr>
+        <w:t>err</w:t>
+      </w:r>
+      <w:proofErr w:type="spellEnd"/>
+      <w:r>
+        <w:rPr>
+          <w:color w:val="A9B7C6"/>
+          <w:sz w:val="28"/>
+          <w:szCs w:val="28"/>
+        </w:rPr>
+        <w:t xml:space="preserve"> := </w:t>
+      </w:r>
+      <w:proofErr w:type="spellStart"/>
       <w:r>
         <w:rPr>
           <w:color w:val="AFBF7E"/>
@@ -3130,6 +4679,7 @@
         </w:rPr>
         <w:t>Create</w:t>
       </w:r>
+      <w:proofErr w:type="spellEnd"/>
       <w:r>
         <w:rPr>
           <w:color w:val="A9B7C6"/>
@@ -3163,29 +4713,59 @@
         <w:br/>
         <w:t xml:space="preserve">   </w:t>
       </w:r>
-      <w:r>
-        <w:rPr>
-          <w:color w:val="CC7832"/>
-          <w:sz w:val="28"/>
-          <w:szCs w:val="28"/>
-        </w:rPr>
-        <w:t xml:space="preserve">if </w:t>
-      </w:r>
-      <w:r>
-        <w:rPr>
-          <w:color w:val="A9B7C6"/>
-          <w:sz w:val="28"/>
-          <w:szCs w:val="28"/>
-        </w:rPr>
-        <w:t xml:space="preserve">err != </w:t>
-      </w:r>
-      <w:r>
-        <w:rPr>
-          <w:color w:val="CC7832"/>
-          <w:sz w:val="28"/>
-          <w:szCs w:val="28"/>
-        </w:rPr>
-        <w:t xml:space="preserve">nil </w:t>
+      <w:proofErr w:type="spellStart"/>
+      <w:r>
+        <w:rPr>
+          <w:color w:val="CC7832"/>
+          <w:sz w:val="28"/>
+          <w:szCs w:val="28"/>
+        </w:rPr>
+        <w:t>if</w:t>
+      </w:r>
+      <w:proofErr w:type="spellEnd"/>
+      <w:r>
+        <w:rPr>
+          <w:color w:val="CC7832"/>
+          <w:sz w:val="28"/>
+          <w:szCs w:val="28"/>
+        </w:rPr>
+        <w:t xml:space="preserve"> </w:t>
+      </w:r>
+      <w:proofErr w:type="spellStart"/>
+      <w:r>
+        <w:rPr>
+          <w:color w:val="A9B7C6"/>
+          <w:sz w:val="28"/>
+          <w:szCs w:val="28"/>
+        </w:rPr>
+        <w:t>err</w:t>
+      </w:r>
+      <w:proofErr w:type="spellEnd"/>
+      <w:r>
+        <w:rPr>
+          <w:color w:val="A9B7C6"/>
+          <w:sz w:val="28"/>
+          <w:szCs w:val="28"/>
+        </w:rPr>
+        <w:t xml:space="preserve"> != </w:t>
+      </w:r>
+      <w:proofErr w:type="spellStart"/>
+      <w:r>
+        <w:rPr>
+          <w:color w:val="CC7832"/>
+          <w:sz w:val="28"/>
+          <w:szCs w:val="28"/>
+        </w:rPr>
+        <w:t>nil</w:t>
+      </w:r>
+      <w:proofErr w:type="spellEnd"/>
+      <w:r>
+        <w:rPr>
+          <w:color w:val="CC7832"/>
+          <w:sz w:val="28"/>
+          <w:szCs w:val="28"/>
+        </w:rPr>
+        <w:t xml:space="preserve"> </w:t>
       </w:r>
       <w:r>
         <w:rPr>
@@ -3204,6 +4784,7 @@
         <w:br/>
         <w:t xml:space="preserve">      </w:t>
       </w:r>
+      <w:proofErr w:type="spellStart"/>
       <w:r>
         <w:rPr>
           <w:color w:val="AFBF7E"/>
@@ -3228,13 +4809,32 @@
         </w:rPr>
         <w:t>Fatal</w:t>
       </w:r>
-      <w:r>
-        <w:rPr>
-          <w:color w:val="A9B7C6"/>
-          <w:sz w:val="28"/>
-          <w:szCs w:val="28"/>
-        </w:rPr>
-        <w:t>(err)</w:t>
+      <w:proofErr w:type="spellEnd"/>
+      <w:r>
+        <w:rPr>
+          <w:color w:val="A9B7C6"/>
+          <w:sz w:val="28"/>
+          <w:szCs w:val="28"/>
+        </w:rPr>
+        <w:t>(</w:t>
+      </w:r>
+      <w:proofErr w:type="spellStart"/>
+      <w:r>
+        <w:rPr>
+          <w:color w:val="A9B7C6"/>
+          <w:sz w:val="28"/>
+          <w:szCs w:val="28"/>
+        </w:rPr>
+        <w:t>err</w:t>
+      </w:r>
+      <w:proofErr w:type="spellEnd"/>
+      <w:r>
+        <w:rPr>
+          <w:color w:val="A9B7C6"/>
+          <w:sz w:val="28"/>
+          <w:szCs w:val="28"/>
+        </w:rPr>
+        <w:t>)</w:t>
       </w:r>
       <w:r>
         <w:rPr>
@@ -3254,13 +4854,23 @@
         <w:br/>
         <w:t xml:space="preserve">   </w:t>
       </w:r>
-      <w:r>
-        <w:rPr>
-          <w:color w:val="CC7832"/>
-          <w:sz w:val="28"/>
-          <w:szCs w:val="28"/>
-        </w:rPr>
-        <w:t xml:space="preserve">defer </w:t>
+      <w:proofErr w:type="spellStart"/>
+      <w:r>
+        <w:rPr>
+          <w:color w:val="CC7832"/>
+          <w:sz w:val="28"/>
+          <w:szCs w:val="28"/>
+        </w:rPr>
+        <w:t>defer</w:t>
+      </w:r>
+      <w:proofErr w:type="spellEnd"/>
+      <w:r>
+        <w:rPr>
+          <w:color w:val="CC7832"/>
+          <w:sz w:val="28"/>
+          <w:szCs w:val="28"/>
+        </w:rPr>
+        <w:t xml:space="preserve"> </w:t>
       </w:r>
       <w:r>
         <w:rPr>
@@ -3303,14 +4913,25 @@
         </w:rPr>
         <w:t xml:space="preserve">, </w:t>
       </w:r>
-      <w:r>
-        <w:rPr>
-          <w:color w:val="A9B7C6"/>
-          <w:sz w:val="28"/>
-          <w:szCs w:val="28"/>
-        </w:rPr>
-        <w:t xml:space="preserve">err := </w:t>
-      </w:r>
+      <w:proofErr w:type="spellStart"/>
+      <w:r>
+        <w:rPr>
+          <w:color w:val="A9B7C6"/>
+          <w:sz w:val="28"/>
+          <w:szCs w:val="28"/>
+        </w:rPr>
+        <w:t>err</w:t>
+      </w:r>
+      <w:proofErr w:type="spellEnd"/>
+      <w:r>
+        <w:rPr>
+          <w:color w:val="A9B7C6"/>
+          <w:sz w:val="28"/>
+          <w:szCs w:val="28"/>
+        </w:rPr>
+        <w:t xml:space="preserve"> := </w:t>
+      </w:r>
+      <w:proofErr w:type="spellStart"/>
       <w:r>
         <w:rPr>
           <w:color w:val="AFBF7E"/>
@@ -3335,6 +4956,7 @@
         </w:rPr>
         <w:t>Create</w:t>
       </w:r>
+      <w:proofErr w:type="spellEnd"/>
       <w:r>
         <w:rPr>
           <w:color w:val="A9B7C6"/>
@@ -3368,29 +4990,59 @@
         <w:br/>
         <w:t xml:space="preserve">   </w:t>
       </w:r>
-      <w:r>
-        <w:rPr>
-          <w:color w:val="CC7832"/>
-          <w:sz w:val="28"/>
-          <w:szCs w:val="28"/>
-        </w:rPr>
-        <w:t xml:space="preserve">if </w:t>
-      </w:r>
-      <w:r>
-        <w:rPr>
-          <w:color w:val="A9B7C6"/>
-          <w:sz w:val="28"/>
-          <w:szCs w:val="28"/>
-        </w:rPr>
-        <w:t xml:space="preserve">err != </w:t>
-      </w:r>
-      <w:r>
-        <w:rPr>
-          <w:color w:val="CC7832"/>
-          <w:sz w:val="28"/>
-          <w:szCs w:val="28"/>
-        </w:rPr>
-        <w:t xml:space="preserve">nil </w:t>
+      <w:proofErr w:type="spellStart"/>
+      <w:r>
+        <w:rPr>
+          <w:color w:val="CC7832"/>
+          <w:sz w:val="28"/>
+          <w:szCs w:val="28"/>
+        </w:rPr>
+        <w:t>if</w:t>
+      </w:r>
+      <w:proofErr w:type="spellEnd"/>
+      <w:r>
+        <w:rPr>
+          <w:color w:val="CC7832"/>
+          <w:sz w:val="28"/>
+          <w:szCs w:val="28"/>
+        </w:rPr>
+        <w:t xml:space="preserve"> </w:t>
+      </w:r>
+      <w:proofErr w:type="spellStart"/>
+      <w:r>
+        <w:rPr>
+          <w:color w:val="A9B7C6"/>
+          <w:sz w:val="28"/>
+          <w:szCs w:val="28"/>
+        </w:rPr>
+        <w:t>err</w:t>
+      </w:r>
+      <w:proofErr w:type="spellEnd"/>
+      <w:r>
+        <w:rPr>
+          <w:color w:val="A9B7C6"/>
+          <w:sz w:val="28"/>
+          <w:szCs w:val="28"/>
+        </w:rPr>
+        <w:t xml:space="preserve"> != </w:t>
+      </w:r>
+      <w:proofErr w:type="spellStart"/>
+      <w:r>
+        <w:rPr>
+          <w:color w:val="CC7832"/>
+          <w:sz w:val="28"/>
+          <w:szCs w:val="28"/>
+        </w:rPr>
+        <w:t>nil</w:t>
+      </w:r>
+      <w:proofErr w:type="spellEnd"/>
+      <w:r>
+        <w:rPr>
+          <w:color w:val="CC7832"/>
+          <w:sz w:val="28"/>
+          <w:szCs w:val="28"/>
+        </w:rPr>
+        <w:t xml:space="preserve"> </w:t>
       </w:r>
       <w:r>
         <w:rPr>
@@ -3409,6 +5061,7 @@
         <w:br/>
         <w:t xml:space="preserve">      </w:t>
       </w:r>
+      <w:proofErr w:type="spellStart"/>
       <w:r>
         <w:rPr>
           <w:color w:val="AFBF7E"/>
@@ -3433,13 +5086,32 @@
         </w:rPr>
         <w:t>Fatal</w:t>
       </w:r>
-      <w:r>
-        <w:rPr>
-          <w:color w:val="A9B7C6"/>
-          <w:sz w:val="28"/>
-          <w:szCs w:val="28"/>
-        </w:rPr>
-        <w:t>(err)</w:t>
+      <w:proofErr w:type="spellEnd"/>
+      <w:r>
+        <w:rPr>
+          <w:color w:val="A9B7C6"/>
+          <w:sz w:val="28"/>
+          <w:szCs w:val="28"/>
+        </w:rPr>
+        <w:t>(</w:t>
+      </w:r>
+      <w:proofErr w:type="spellStart"/>
+      <w:r>
+        <w:rPr>
+          <w:color w:val="A9B7C6"/>
+          <w:sz w:val="28"/>
+          <w:szCs w:val="28"/>
+        </w:rPr>
+        <w:t>err</w:t>
+      </w:r>
+      <w:proofErr w:type="spellEnd"/>
+      <w:r>
+        <w:rPr>
+          <w:color w:val="A9B7C6"/>
+          <w:sz w:val="28"/>
+          <w:szCs w:val="28"/>
+        </w:rPr>
+        <w:t>)</w:t>
       </w:r>
       <w:r>
         <w:rPr>
@@ -3459,13 +5131,23 @@
         <w:br/>
         <w:t xml:space="preserve">   </w:t>
       </w:r>
-      <w:r>
-        <w:rPr>
-          <w:color w:val="CC7832"/>
-          <w:sz w:val="28"/>
-          <w:szCs w:val="28"/>
-        </w:rPr>
-        <w:t xml:space="preserve">defer </w:t>
+      <w:proofErr w:type="spellStart"/>
+      <w:r>
+        <w:rPr>
+          <w:color w:val="CC7832"/>
+          <w:sz w:val="28"/>
+          <w:szCs w:val="28"/>
+        </w:rPr>
+        <w:t>defer</w:t>
+      </w:r>
+      <w:proofErr w:type="spellEnd"/>
+      <w:r>
+        <w:rPr>
+          <w:color w:val="CC7832"/>
+          <w:sz w:val="28"/>
+          <w:szCs w:val="28"/>
+        </w:rPr>
+        <w:t xml:space="preserve"> </w:t>
       </w:r>
       <w:r>
         <w:rPr>
@@ -3506,8 +5188,18 @@
           <w:szCs w:val="28"/>
         </w:rPr>
         <w:br/>
-        <w:t xml:space="preserve">   dir</w:t>
-      </w:r>
+        <w:t xml:space="preserve">   </w:t>
+      </w:r>
+      <w:proofErr w:type="spellStart"/>
+      <w:r>
+        <w:rPr>
+          <w:color w:val="A9B7C6"/>
+          <w:sz w:val="28"/>
+          <w:szCs w:val="28"/>
+        </w:rPr>
+        <w:t>dir</w:t>
+      </w:r>
+      <w:proofErr w:type="spellEnd"/>
       <w:r>
         <w:rPr>
           <w:color w:val="CC7832"/>
@@ -3516,14 +5208,25 @@
         </w:rPr>
         <w:t xml:space="preserve">, </w:t>
       </w:r>
-      <w:r>
-        <w:rPr>
-          <w:color w:val="A9B7C6"/>
-          <w:sz w:val="28"/>
-          <w:szCs w:val="28"/>
-        </w:rPr>
-        <w:t xml:space="preserve">err := </w:t>
-      </w:r>
+      <w:proofErr w:type="spellStart"/>
+      <w:r>
+        <w:rPr>
+          <w:color w:val="A9B7C6"/>
+          <w:sz w:val="28"/>
+          <w:szCs w:val="28"/>
+        </w:rPr>
+        <w:t>err</w:t>
+      </w:r>
+      <w:proofErr w:type="spellEnd"/>
+      <w:r>
+        <w:rPr>
+          <w:color w:val="A9B7C6"/>
+          <w:sz w:val="28"/>
+          <w:szCs w:val="28"/>
+        </w:rPr>
+        <w:t xml:space="preserve"> := </w:t>
+      </w:r>
+      <w:proofErr w:type="spellStart"/>
       <w:r>
         <w:rPr>
           <w:color w:val="AFBF7E"/>
@@ -3548,6 +5251,7 @@
         </w:rPr>
         <w:t>Open</w:t>
       </w:r>
+      <w:proofErr w:type="spellEnd"/>
       <w:r>
         <w:rPr>
           <w:color w:val="A9B7C6"/>
@@ -3581,29 +5285,59 @@
         <w:br/>
         <w:t xml:space="preserve">   </w:t>
       </w:r>
-      <w:r>
-        <w:rPr>
-          <w:color w:val="CC7832"/>
-          <w:sz w:val="28"/>
-          <w:szCs w:val="28"/>
-        </w:rPr>
-        <w:t xml:space="preserve">if </w:t>
-      </w:r>
-      <w:r>
-        <w:rPr>
-          <w:color w:val="A9B7C6"/>
-          <w:sz w:val="28"/>
-          <w:szCs w:val="28"/>
-        </w:rPr>
-        <w:t xml:space="preserve">err != </w:t>
-      </w:r>
-      <w:r>
-        <w:rPr>
-          <w:color w:val="CC7832"/>
-          <w:sz w:val="28"/>
-          <w:szCs w:val="28"/>
-        </w:rPr>
-        <w:t xml:space="preserve">nil </w:t>
+      <w:proofErr w:type="spellStart"/>
+      <w:r>
+        <w:rPr>
+          <w:color w:val="CC7832"/>
+          <w:sz w:val="28"/>
+          <w:szCs w:val="28"/>
+        </w:rPr>
+        <w:t>if</w:t>
+      </w:r>
+      <w:proofErr w:type="spellEnd"/>
+      <w:r>
+        <w:rPr>
+          <w:color w:val="CC7832"/>
+          <w:sz w:val="28"/>
+          <w:szCs w:val="28"/>
+        </w:rPr>
+        <w:t xml:space="preserve"> </w:t>
+      </w:r>
+      <w:proofErr w:type="spellStart"/>
+      <w:r>
+        <w:rPr>
+          <w:color w:val="A9B7C6"/>
+          <w:sz w:val="28"/>
+          <w:szCs w:val="28"/>
+        </w:rPr>
+        <w:t>err</w:t>
+      </w:r>
+      <w:proofErr w:type="spellEnd"/>
+      <w:r>
+        <w:rPr>
+          <w:color w:val="A9B7C6"/>
+          <w:sz w:val="28"/>
+          <w:szCs w:val="28"/>
+        </w:rPr>
+        <w:t xml:space="preserve"> != </w:t>
+      </w:r>
+      <w:proofErr w:type="spellStart"/>
+      <w:r>
+        <w:rPr>
+          <w:color w:val="CC7832"/>
+          <w:sz w:val="28"/>
+          <w:szCs w:val="28"/>
+        </w:rPr>
+        <w:t>nil</w:t>
+      </w:r>
+      <w:proofErr w:type="spellEnd"/>
+      <w:r>
+        <w:rPr>
+          <w:color w:val="CC7832"/>
+          <w:sz w:val="28"/>
+          <w:szCs w:val="28"/>
+        </w:rPr>
+        <w:t xml:space="preserve"> </w:t>
       </w:r>
       <w:r>
         <w:rPr>
@@ -3622,6 +5356,7 @@
         <w:br/>
         <w:t xml:space="preserve">      </w:t>
       </w:r>
+      <w:proofErr w:type="spellStart"/>
       <w:r>
         <w:rPr>
           <w:color w:val="AFBF7E"/>
@@ -3646,13 +5381,32 @@
         </w:rPr>
         <w:t>Fatal</w:t>
       </w:r>
-      <w:r>
-        <w:rPr>
-          <w:color w:val="A9B7C6"/>
-          <w:sz w:val="28"/>
-          <w:szCs w:val="28"/>
-        </w:rPr>
-        <w:t>(err)</w:t>
+      <w:proofErr w:type="spellEnd"/>
+      <w:r>
+        <w:rPr>
+          <w:color w:val="A9B7C6"/>
+          <w:sz w:val="28"/>
+          <w:szCs w:val="28"/>
+        </w:rPr>
+        <w:t>(</w:t>
+      </w:r>
+      <w:proofErr w:type="spellStart"/>
+      <w:r>
+        <w:rPr>
+          <w:color w:val="A9B7C6"/>
+          <w:sz w:val="28"/>
+          <w:szCs w:val="28"/>
+        </w:rPr>
+        <w:t>err</w:t>
+      </w:r>
+      <w:proofErr w:type="spellEnd"/>
+      <w:r>
+        <w:rPr>
+          <w:color w:val="A9B7C6"/>
+          <w:sz w:val="28"/>
+          <w:szCs w:val="28"/>
+        </w:rPr>
+        <w:t>)</w:t>
       </w:r>
       <w:r>
         <w:rPr>
@@ -3672,14 +5426,25 @@
         <w:br/>
         <w:t xml:space="preserve">   </w:t>
       </w:r>
-      <w:r>
-        <w:rPr>
-          <w:color w:val="CC7832"/>
-          <w:sz w:val="28"/>
-          <w:szCs w:val="28"/>
-        </w:rPr>
-        <w:t xml:space="preserve">defer </w:t>
-      </w:r>
+      <w:proofErr w:type="spellStart"/>
+      <w:r>
+        <w:rPr>
+          <w:color w:val="CC7832"/>
+          <w:sz w:val="28"/>
+          <w:szCs w:val="28"/>
+        </w:rPr>
+        <w:t>defer</w:t>
+      </w:r>
+      <w:proofErr w:type="spellEnd"/>
+      <w:r>
+        <w:rPr>
+          <w:color w:val="CC7832"/>
+          <w:sz w:val="28"/>
+          <w:szCs w:val="28"/>
+        </w:rPr>
+        <w:t xml:space="preserve"> </w:t>
+      </w:r>
+      <w:proofErr w:type="spellStart"/>
       <w:r>
         <w:rPr>
           <w:color w:val="A9B7C6"/>
@@ -3696,6 +5461,7 @@
         </w:rPr>
         <w:t>Close</w:t>
       </w:r>
+      <w:proofErr w:type="spellEnd"/>
       <w:r>
         <w:rPr>
           <w:color w:val="A9B7C6"/>
@@ -3711,8 +5477,18 @@
           <w:szCs w:val="28"/>
         </w:rPr>
         <w:br/>
-        <w:t xml:space="preserve">   files</w:t>
-      </w:r>
+        <w:t xml:space="preserve">   </w:t>
+      </w:r>
+      <w:proofErr w:type="spellStart"/>
+      <w:r>
+        <w:rPr>
+          <w:color w:val="A9B7C6"/>
+          <w:sz w:val="28"/>
+          <w:szCs w:val="28"/>
+        </w:rPr>
+        <w:t>files</w:t>
+      </w:r>
+      <w:proofErr w:type="spellEnd"/>
       <w:r>
         <w:rPr>
           <w:color w:val="CC7832"/>
@@ -3721,13 +5497,32 @@
         </w:rPr>
         <w:t xml:space="preserve">, </w:t>
       </w:r>
-      <w:r>
-        <w:rPr>
-          <w:color w:val="A9B7C6"/>
-          <w:sz w:val="28"/>
-          <w:szCs w:val="28"/>
-        </w:rPr>
-        <w:t>err := dir.</w:t>
+      <w:proofErr w:type="spellStart"/>
+      <w:r>
+        <w:rPr>
+          <w:color w:val="A9B7C6"/>
+          <w:sz w:val="28"/>
+          <w:szCs w:val="28"/>
+        </w:rPr>
+        <w:t>err</w:t>
+      </w:r>
+      <w:proofErr w:type="spellEnd"/>
+      <w:r>
+        <w:rPr>
+          <w:color w:val="A9B7C6"/>
+          <w:sz w:val="28"/>
+          <w:szCs w:val="28"/>
+        </w:rPr>
+        <w:t xml:space="preserve"> := </w:t>
+      </w:r>
+      <w:proofErr w:type="spellStart"/>
+      <w:r>
+        <w:rPr>
+          <w:color w:val="A9B7C6"/>
+          <w:sz w:val="28"/>
+          <w:szCs w:val="28"/>
+        </w:rPr>
+        <w:t>dir.</w:t>
       </w:r>
       <w:r>
         <w:rPr>
@@ -3737,6 +5532,7 @@
         </w:rPr>
         <w:t>Readdir</w:t>
       </w:r>
+      <w:proofErr w:type="spellEnd"/>
       <w:r>
         <w:rPr>
           <w:color w:val="A9B7C6"/>
@@ -3770,29 +5566,59 @@
         <w:br/>
         <w:t xml:space="preserve">   </w:t>
       </w:r>
-      <w:r>
-        <w:rPr>
-          <w:color w:val="CC7832"/>
-          <w:sz w:val="28"/>
-          <w:szCs w:val="28"/>
-        </w:rPr>
-        <w:t xml:space="preserve">if </w:t>
-      </w:r>
-      <w:r>
-        <w:rPr>
-          <w:color w:val="A9B7C6"/>
-          <w:sz w:val="28"/>
-          <w:szCs w:val="28"/>
-        </w:rPr>
-        <w:t xml:space="preserve">err != </w:t>
-      </w:r>
-      <w:r>
-        <w:rPr>
-          <w:color w:val="CC7832"/>
-          <w:sz w:val="28"/>
-          <w:szCs w:val="28"/>
-        </w:rPr>
-        <w:t xml:space="preserve">nil </w:t>
+      <w:proofErr w:type="spellStart"/>
+      <w:r>
+        <w:rPr>
+          <w:color w:val="CC7832"/>
+          <w:sz w:val="28"/>
+          <w:szCs w:val="28"/>
+        </w:rPr>
+        <w:t>if</w:t>
+      </w:r>
+      <w:proofErr w:type="spellEnd"/>
+      <w:r>
+        <w:rPr>
+          <w:color w:val="CC7832"/>
+          <w:sz w:val="28"/>
+          <w:szCs w:val="28"/>
+        </w:rPr>
+        <w:t xml:space="preserve"> </w:t>
+      </w:r>
+      <w:proofErr w:type="spellStart"/>
+      <w:r>
+        <w:rPr>
+          <w:color w:val="A9B7C6"/>
+          <w:sz w:val="28"/>
+          <w:szCs w:val="28"/>
+        </w:rPr>
+        <w:t>err</w:t>
+      </w:r>
+      <w:proofErr w:type="spellEnd"/>
+      <w:r>
+        <w:rPr>
+          <w:color w:val="A9B7C6"/>
+          <w:sz w:val="28"/>
+          <w:szCs w:val="28"/>
+        </w:rPr>
+        <w:t xml:space="preserve"> != </w:t>
+      </w:r>
+      <w:proofErr w:type="spellStart"/>
+      <w:r>
+        <w:rPr>
+          <w:color w:val="CC7832"/>
+          <w:sz w:val="28"/>
+          <w:szCs w:val="28"/>
+        </w:rPr>
+        <w:t>nil</w:t>
+      </w:r>
+      <w:proofErr w:type="spellEnd"/>
+      <w:r>
+        <w:rPr>
+          <w:color w:val="CC7832"/>
+          <w:sz w:val="28"/>
+          <w:szCs w:val="28"/>
+        </w:rPr>
+        <w:t xml:space="preserve"> </w:t>
       </w:r>
       <w:r>
         <w:rPr>
@@ -3811,6 +5637,7 @@
         <w:br/>
         <w:t xml:space="preserve">      </w:t>
       </w:r>
+      <w:proofErr w:type="spellStart"/>
       <w:r>
         <w:rPr>
           <w:color w:val="AFBF7E"/>
@@ -3835,13 +5662,32 @@
         </w:rPr>
         <w:t>Fatal</w:t>
       </w:r>
-      <w:r>
-        <w:rPr>
-          <w:color w:val="A9B7C6"/>
-          <w:sz w:val="28"/>
-          <w:szCs w:val="28"/>
-        </w:rPr>
-        <w:t>(err)</w:t>
+      <w:proofErr w:type="spellEnd"/>
+      <w:r>
+        <w:rPr>
+          <w:color w:val="A9B7C6"/>
+          <w:sz w:val="28"/>
+          <w:szCs w:val="28"/>
+        </w:rPr>
+        <w:t>(</w:t>
+      </w:r>
+      <w:proofErr w:type="spellStart"/>
+      <w:r>
+        <w:rPr>
+          <w:color w:val="A9B7C6"/>
+          <w:sz w:val="28"/>
+          <w:szCs w:val="28"/>
+        </w:rPr>
+        <w:t>err</w:t>
+      </w:r>
+      <w:proofErr w:type="spellEnd"/>
+      <w:r>
+        <w:rPr>
+          <w:color w:val="A9B7C6"/>
+          <w:sz w:val="28"/>
+          <w:szCs w:val="28"/>
+        </w:rPr>
+        <w:t>)</w:t>
       </w:r>
       <w:r>
         <w:rPr>
@@ -3869,13 +5715,23 @@
         <w:br/>
         <w:t xml:space="preserve">   </w:t>
       </w:r>
-      <w:r>
-        <w:rPr>
-          <w:color w:val="CC7832"/>
-          <w:sz w:val="28"/>
-          <w:szCs w:val="28"/>
-        </w:rPr>
-        <w:t xml:space="preserve">for </w:t>
+      <w:proofErr w:type="spellStart"/>
+      <w:r>
+        <w:rPr>
+          <w:color w:val="CC7832"/>
+          <w:sz w:val="28"/>
+          <w:szCs w:val="28"/>
+        </w:rPr>
+        <w:t>for</w:t>
+      </w:r>
+      <w:proofErr w:type="spellEnd"/>
+      <w:r>
+        <w:rPr>
+          <w:color w:val="CC7832"/>
+          <w:sz w:val="28"/>
+          <w:szCs w:val="28"/>
+        </w:rPr>
+        <w:t xml:space="preserve"> </w:t>
       </w:r>
       <w:r>
         <w:rPr>
@@ -3893,29 +5749,59 @@
         </w:rPr>
         <w:t xml:space="preserve">, </w:t>
       </w:r>
-      <w:r>
-        <w:rPr>
-          <w:color w:val="A9B7C6"/>
-          <w:sz w:val="28"/>
-          <w:szCs w:val="28"/>
-        </w:rPr>
-        <w:t xml:space="preserve">file := </w:t>
-      </w:r>
-      <w:r>
-        <w:rPr>
-          <w:color w:val="CC7832"/>
-          <w:sz w:val="28"/>
-          <w:szCs w:val="28"/>
-        </w:rPr>
-        <w:t xml:space="preserve">range </w:t>
-      </w:r>
-      <w:r>
-        <w:rPr>
-          <w:color w:val="A9B7C6"/>
-          <w:sz w:val="28"/>
-          <w:szCs w:val="28"/>
-        </w:rPr>
-        <w:t>files {</w:t>
+      <w:proofErr w:type="spellStart"/>
+      <w:r>
+        <w:rPr>
+          <w:color w:val="A9B7C6"/>
+          <w:sz w:val="28"/>
+          <w:szCs w:val="28"/>
+        </w:rPr>
+        <w:t>file</w:t>
+      </w:r>
+      <w:proofErr w:type="spellEnd"/>
+      <w:r>
+        <w:rPr>
+          <w:color w:val="A9B7C6"/>
+          <w:sz w:val="28"/>
+          <w:szCs w:val="28"/>
+        </w:rPr>
+        <w:t xml:space="preserve"> := </w:t>
+      </w:r>
+      <w:proofErr w:type="spellStart"/>
+      <w:r>
+        <w:rPr>
+          <w:color w:val="CC7832"/>
+          <w:sz w:val="28"/>
+          <w:szCs w:val="28"/>
+        </w:rPr>
+        <w:t>range</w:t>
+      </w:r>
+      <w:proofErr w:type="spellEnd"/>
+      <w:r>
+        <w:rPr>
+          <w:color w:val="CC7832"/>
+          <w:sz w:val="28"/>
+          <w:szCs w:val="28"/>
+        </w:rPr>
+        <w:t xml:space="preserve"> </w:t>
+      </w:r>
+      <w:proofErr w:type="spellStart"/>
+      <w:r>
+        <w:rPr>
+          <w:color w:val="A9B7C6"/>
+          <w:sz w:val="28"/>
+          <w:szCs w:val="28"/>
+        </w:rPr>
+        <w:t>files</w:t>
+      </w:r>
+      <w:proofErr w:type="spellEnd"/>
+      <w:r>
+        <w:rPr>
+          <w:color w:val="A9B7C6"/>
+          <w:sz w:val="28"/>
+          <w:szCs w:val="28"/>
+        </w:rPr>
+        <w:t xml:space="preserve"> {</w:t>
       </w:r>
       <w:r>
         <w:rPr>
@@ -3926,6 +5812,7 @@
         <w:br/>
         <w:t xml:space="preserve">      </w:t>
       </w:r>
+      <w:proofErr w:type="spellStart"/>
       <w:r>
         <w:rPr>
           <w:color w:val="AFBF7E"/>
@@ -3950,13 +5837,23 @@
         </w:rPr>
         <w:t>Println</w:t>
       </w:r>
-      <w:r>
-        <w:rPr>
-          <w:color w:val="A9B7C6"/>
-          <w:sz w:val="28"/>
-          <w:szCs w:val="28"/>
-        </w:rPr>
-        <w:t>(file.</w:t>
+      <w:proofErr w:type="spellEnd"/>
+      <w:r>
+        <w:rPr>
+          <w:color w:val="A9B7C6"/>
+          <w:sz w:val="28"/>
+          <w:szCs w:val="28"/>
+        </w:rPr>
+        <w:t>(</w:t>
+      </w:r>
+      <w:proofErr w:type="spellStart"/>
+      <w:r>
+        <w:rPr>
+          <w:color w:val="A9B7C6"/>
+          <w:sz w:val="28"/>
+          <w:szCs w:val="28"/>
+        </w:rPr>
+        <w:t>file.</w:t>
       </w:r>
       <w:r>
         <w:rPr>
@@ -3966,6 +5863,7 @@
         </w:rPr>
         <w:t>Name</w:t>
       </w:r>
+      <w:proofErr w:type="spellEnd"/>
       <w:r>
         <w:rPr>
           <w:color w:val="A9B7C6"/>

</xml_diff>